<commit_message>
Inserindo conteúdo na Primeira página
</commit_message>
<xml_diff>
--- a/Paper_2021_Git&GitHub.docx
+++ b/Paper_2021_Git&GitHub.docx
@@ -1,15 +1,14 @@
 
 <file path=word/document.xml><?xml version="1.0" encoding="utf-8"?>
-<w:document xmlns:wpc="http://schemas.microsoft.com/office/word/2010/wordprocessingCanvas" xmlns:cx="http://schemas.microsoft.com/office/drawing/2014/chartex" xmlns:cx1="http://schemas.microsoft.com/office/drawing/2015/9/8/chartex" xmlns:cx2="http://schemas.microsoft.com/office/drawing/2015/10/21/chartex" xmlns:cx3="http://schemas.microsoft.com/office/drawing/2016/5/9/chartex" xmlns:cx4="http://schemas.microsoft.com/office/drawing/2016/5/10/chartex" xmlns:cx5="http://schemas.microsoft.com/office/drawing/2016/5/11/chartex" xmlns:cx6="http://schemas.microsoft.com/office/drawing/2016/5/12/chartex" xmlns:cx7="http://schemas.microsoft.com/office/drawing/2016/5/13/chartex" xmlns:cx8="http://schemas.microsoft.com/office/drawing/2016/5/14/chartex" xmlns:mc="http://schemas.openxmlformats.org/markup-compatibility/2006" xmlns:aink="http://schemas.microsoft.com/office/drawing/2016/ink" xmlns:am3d="http://schemas.microsoft.com/office/drawing/2017/model3d" xmlns:o="urn:schemas-microsoft-com:office:office" xmlns:r="http://schemas.openxmlformats.org/officeDocument/2006/relationships" xmlns:m="http://schemas.openxmlformats.org/officeDocument/2006/math" xmlns:v="urn:schemas-microsoft-com:vml" xmlns:wp14="http://schemas.microsoft.com/office/word/2010/wordprocessingDrawing" xmlns:wp="http://schemas.openxmlformats.org/drawingml/2006/wordprocessingDrawing" xmlns:w10="urn:schemas-microsoft-com:office:word" xmlns:w="http://schemas.openxmlformats.org/wordprocessingml/2006/main" xmlns:w14="http://schemas.microsoft.com/office/word/2010/wordml" xmlns:w15="http://schemas.microsoft.com/office/word/2012/wordml" xmlns:w16cex="http://schemas.microsoft.com/office/word/2018/wordml/cex" xmlns:w16cid="http://schemas.microsoft.com/office/word/2016/wordml/cid" xmlns:w16="http://schemas.microsoft.com/office/word/2018/wordml" xmlns:w16sdtdh="http://schemas.microsoft.com/office/word/2020/wordml/sdtdatahash" xmlns:w16se="http://schemas.microsoft.com/office/word/2015/wordml/symex" xmlns:wpg="http://schemas.microsoft.com/office/word/2010/wordprocessingGroup" xmlns:wpi="http://schemas.microsoft.com/office/word/2010/wordprocessingInk" xmlns:wne="http://schemas.microsoft.com/office/word/2006/wordml" xmlns:wps="http://schemas.microsoft.com/office/word/2010/wordprocessingShape" mc:Ignorable="w14 w15 w16se w16cid w16 w16cex w16sdtdh wp14">
+<w:document xmlns:wpc="http://schemas.microsoft.com/office/word/2010/wordprocessingCanvas" xmlns:cx="http://schemas.microsoft.com/office/drawing/2014/chartex" xmlns:cx1="http://schemas.microsoft.com/office/drawing/2015/9/8/chartex" xmlns:cx2="http://schemas.microsoft.com/office/drawing/2015/10/21/chartex" xmlns:cx3="http://schemas.microsoft.com/office/drawing/2016/5/9/chartex" xmlns:cx4="http://schemas.microsoft.com/office/drawing/2016/5/10/chartex" xmlns:cx5="http://schemas.microsoft.com/office/drawing/2016/5/11/chartex" xmlns:cx6="http://schemas.microsoft.com/office/drawing/2016/5/12/chartex" xmlns:cx7="http://schemas.microsoft.com/office/drawing/2016/5/13/chartex" xmlns:cx8="http://schemas.microsoft.com/office/drawing/2016/5/14/chartex" xmlns:mc="http://schemas.openxmlformats.org/markup-compatibility/2006" xmlns:aink="http://schemas.microsoft.com/office/drawing/2016/ink" xmlns:am3d="http://schemas.microsoft.com/office/drawing/2017/model3d" xmlns:o="urn:schemas-microsoft-com:office:office" xmlns:r="http://schemas.openxmlformats.org/officeDocument/2006/relationships" xmlns:m="http://schemas.openxmlformats.org/officeDocument/2006/math" xmlns:v="urn:schemas-microsoft-com:vml" xmlns:wp14="http://schemas.microsoft.com/office/word/2010/wordprocessingDrawing" xmlns:wp="http://schemas.openxmlformats.org/drawingml/2006/wordprocessingDrawing" xmlns:w10="urn:schemas-microsoft-com:office:word" xmlns:w="http://schemas.openxmlformats.org/wordprocessingml/2006/main" xmlns:w14="http://schemas.microsoft.com/office/word/2010/wordml" xmlns:w15="http://schemas.microsoft.com/office/word/2012/wordml" xmlns:w16cex="http://schemas.microsoft.com/office/word/2018/wordml/cex" xmlns:w16cid="http://schemas.microsoft.com/office/word/2016/wordml/cid" xmlns:w16="http://schemas.microsoft.com/office/word/2018/wordml" xmlns:w16se="http://schemas.microsoft.com/office/word/2015/wordml/symex" xmlns:wpg="http://schemas.microsoft.com/office/word/2010/wordprocessingGroup" xmlns:wpi="http://schemas.microsoft.com/office/word/2010/wordprocessingInk" xmlns:wne="http://schemas.microsoft.com/office/word/2006/wordml" xmlns:wps="http://schemas.microsoft.com/office/word/2010/wordprocessingShape" mc:Ignorable="w14 w15 w16se w16cid w16 w16cex wp14">
   <w:body>
     <w:p>
       <w:pPr>
         <w:suppressAutoHyphens/>
         <w:spacing w:after="0"/>
-        <w:jc w:val="center"/>
+        <w:jc w:val="both"/>
         <w:rPr>
           <w:rFonts w:ascii="Verdana" w:eastAsia="SimSun" w:hAnsi="Verdana" w:cs="Arial"/>
-          <w:b/>
           <w:bCs/>
           <w:iCs/>
           <w:kern w:val="1"/>
@@ -18,32 +17,6 @@
           <w:lang w:eastAsia="zh-CN" w:bidi="hi-IN"/>
         </w:rPr>
       </w:pPr>
-      <w:r>
-        <w:rPr>
-          <w:rFonts w:ascii="Verdana" w:eastAsia="SimSun" w:hAnsi="Verdana" w:cs="Arial"/>
-          <w:b/>
-          <w:bCs/>
-          <w:iCs/>
-          <w:kern w:val="1"/>
-          <w:sz w:val="20"/>
-          <w:szCs w:val="20"/>
-          <w:lang w:eastAsia="zh-CN" w:bidi="hi-IN"/>
-        </w:rPr>
-        <w:t>MODELO PAR</w:t>
-      </w:r>
-      <w:r>
-        <w:rPr>
-          <w:rFonts w:ascii="Verdana" w:eastAsia="SimSun" w:hAnsi="Verdana" w:cs="Arial"/>
-          <w:b/>
-          <w:bCs/>
-          <w:iCs/>
-          <w:kern w:val="1"/>
-          <w:sz w:val="20"/>
-          <w:szCs w:val="20"/>
-          <w:lang w:eastAsia="zh-CN" w:bidi="hi-IN"/>
-        </w:rPr>
-        <w:t>A ELABORAÇÃO DO ARTIGO JOIA E REVISTA MAIÊUTICA</w:t>
-      </w:r>
     </w:p>
     <w:p>
       <w:pPr>
@@ -102,89 +75,7 @@
           <w:szCs w:val="28"/>
           <w:lang w:eastAsia="pt-BR"/>
         </w:rPr>
-        <w:t>TÍTULO</w:t>
-      </w:r>
-      <w:r>
-        <w:rPr>
-          <w:rFonts w:ascii="Times New Roman" w:eastAsia="Times New Roman" w:hAnsi="Times New Roman" w:cs="Times New Roman"/>
-          <w:b/>
-          <w:sz w:val="28"/>
-          <w:szCs w:val="28"/>
-          <w:lang w:eastAsia="pt-BR"/>
-        </w:rPr>
-        <w:t xml:space="preserve"> EM PORTUGUÊS</w:t>
-      </w:r>
-      <w:r>
-        <w:rPr>
-          <w:rFonts w:ascii="Times New Roman" w:eastAsia="Times New Roman" w:hAnsi="Times New Roman" w:cs="Times New Roman"/>
-          <w:b/>
-          <w:sz w:val="28"/>
-          <w:szCs w:val="28"/>
-          <w:lang w:eastAsia="pt-BR"/>
-        </w:rPr>
-        <w:t xml:space="preserve"> (A EDUCAÇÃO AMBIENTAL E A FORMAÇÃO DA CIDADANIA NAS ESCOLAS DO CA</w:t>
-      </w:r>
-      <w:r>
-        <w:rPr>
-          <w:rFonts w:ascii="Times New Roman" w:eastAsia="Times New Roman" w:hAnsi="Times New Roman" w:cs="Times New Roman"/>
-          <w:b/>
-          <w:sz w:val="28"/>
-          <w:szCs w:val="28"/>
-          <w:lang w:eastAsia="pt-BR"/>
-        </w:rPr>
-        <w:t>MPO) (Letra: Times New Roman, 14</w:t>
-      </w:r>
-      <w:r>
-        <w:rPr>
-          <w:rFonts w:ascii="Times New Roman" w:eastAsia="Times New Roman" w:hAnsi="Times New Roman" w:cs="Times New Roman"/>
-          <w:b/>
-          <w:sz w:val="28"/>
-          <w:szCs w:val="28"/>
-          <w:lang w:eastAsia="pt-BR"/>
-        </w:rPr>
-        <w:t>, maiúsculas e em negrito.</w:t>
-      </w:r>
-      <w:r>
-        <w:rPr>
-          <w:rFonts w:ascii="Times New Roman" w:eastAsia="Times New Roman" w:hAnsi="Times New Roman" w:cs="Times New Roman"/>
-          <w:b/>
-          <w:sz w:val="32"/>
-          <w:szCs w:val="32"/>
-          <w:lang w:eastAsia="pt-BR"/>
-        </w:rPr>
-        <w:t xml:space="preserve"> </w:t>
-      </w:r>
-      <w:r>
-        <w:rPr>
-          <w:rFonts w:ascii="Times New Roman" w:eastAsia="Times New Roman" w:hAnsi="Times New Roman" w:cs="Times New Roman"/>
-          <w:b/>
-          <w:sz w:val="28"/>
-          <w:szCs w:val="28"/>
-          <w:lang w:eastAsia="pt-BR"/>
-        </w:rPr>
-        <w:t>O título deve ser claro e conciso - não ultrapassar três linhas e utilizar parágrafo único, não tecle “</w:t>
-      </w:r>
-      <w:proofErr w:type="spellStart"/>
-      <w:r>
-        <w:rPr>
-          <w:rFonts w:ascii="Times New Roman" w:eastAsia="Times New Roman" w:hAnsi="Times New Roman" w:cs="Times New Roman"/>
-          <w:b/>
-          <w:sz w:val="28"/>
-          <w:szCs w:val="28"/>
-          <w:lang w:eastAsia="pt-BR"/>
-        </w:rPr>
-        <w:t>enter</w:t>
-      </w:r>
-      <w:proofErr w:type="spellEnd"/>
-      <w:r>
-        <w:rPr>
-          <w:rFonts w:ascii="Times New Roman" w:eastAsia="Times New Roman" w:hAnsi="Times New Roman" w:cs="Times New Roman"/>
-          <w:b/>
-          <w:sz w:val="28"/>
-          <w:szCs w:val="28"/>
-          <w:lang w:eastAsia="pt-BR"/>
-        </w:rPr>
-        <w:t>” no título, não esqueça de excluir este comentário).</w:t>
+        <w:t>GIT &amp; GITHUB O QUE É? PARA QUE SERVER? E COMO UTILIZA-LO? UM ESTUDO SIMPLIFICADO DE COMO UTILIZAR A FERRAMENTA.</w:t>
       </w:r>
     </w:p>
     <w:p>
@@ -212,115 +103,7 @@
           <w:szCs w:val="28"/>
           <w:lang w:val="en-US" w:eastAsia="pt-BR"/>
         </w:rPr>
-        <w:t>TÍTULO EM INGLÊS (</w:t>
-      </w:r>
-      <w:r>
-        <w:rPr>
-          <w:rFonts w:ascii="Times New Roman" w:eastAsia="Times New Roman" w:hAnsi="Times New Roman" w:cs="Times New Roman"/>
-          <w:b/>
-          <w:sz w:val="28"/>
-          <w:szCs w:val="28"/>
-          <w:lang w:val="en-US" w:eastAsia="pt-BR"/>
-        </w:rPr>
-        <w:t>ENVIRONMENTAL EDUCATION</w:t>
-      </w:r>
-      <w:r>
-        <w:rPr>
-          <w:rFonts w:ascii="Times New Roman" w:eastAsia="Times New Roman" w:hAnsi="Times New Roman" w:cs="Times New Roman"/>
-          <w:b/>
-          <w:sz w:val="28"/>
-          <w:szCs w:val="28"/>
-          <w:lang w:val="en-US" w:eastAsia="pt-BR"/>
-        </w:rPr>
-        <w:t xml:space="preserve"> AND THE CITZENSHIP FORMATION AT THE FARM SCHOOLS) (</w:t>
-      </w:r>
-      <w:proofErr w:type="spellStart"/>
-      <w:r>
-        <w:rPr>
-          <w:rFonts w:ascii="Times New Roman" w:eastAsia="Times New Roman" w:hAnsi="Times New Roman" w:cs="Times New Roman"/>
-          <w:b/>
-          <w:sz w:val="28"/>
-          <w:szCs w:val="28"/>
-          <w:lang w:val="en-US" w:eastAsia="pt-BR"/>
-        </w:rPr>
-        <w:t>Letra</w:t>
-      </w:r>
-      <w:proofErr w:type="spellEnd"/>
-      <w:r>
-        <w:rPr>
-          <w:rFonts w:ascii="Times New Roman" w:eastAsia="Times New Roman" w:hAnsi="Times New Roman" w:cs="Times New Roman"/>
-          <w:b/>
-          <w:sz w:val="28"/>
-          <w:szCs w:val="28"/>
-          <w:lang w:val="en-US" w:eastAsia="pt-BR"/>
-        </w:rPr>
-        <w:t xml:space="preserve">: Times New Roman, 14, </w:t>
-      </w:r>
-      <w:proofErr w:type="spellStart"/>
-      <w:r>
-        <w:rPr>
-          <w:rFonts w:ascii="Times New Roman" w:eastAsia="Times New Roman" w:hAnsi="Times New Roman" w:cs="Times New Roman"/>
-          <w:b/>
-          <w:sz w:val="28"/>
-          <w:szCs w:val="28"/>
-          <w:lang w:val="en-US" w:eastAsia="pt-BR"/>
-        </w:rPr>
-        <w:t>maiúsculas</w:t>
-      </w:r>
-      <w:proofErr w:type="spellEnd"/>
-      <w:r>
-        <w:rPr>
-          <w:rFonts w:ascii="Times New Roman" w:eastAsia="Times New Roman" w:hAnsi="Times New Roman" w:cs="Times New Roman"/>
-          <w:b/>
-          <w:sz w:val="28"/>
-          <w:szCs w:val="28"/>
-          <w:lang w:val="en-US" w:eastAsia="pt-BR"/>
-        </w:rPr>
-        <w:t xml:space="preserve"> e </w:t>
-      </w:r>
-      <w:proofErr w:type="spellStart"/>
-      <w:r>
-        <w:rPr>
-          <w:rFonts w:ascii="Times New Roman" w:eastAsia="Times New Roman" w:hAnsi="Times New Roman" w:cs="Times New Roman"/>
-          <w:b/>
-          <w:sz w:val="28"/>
-          <w:szCs w:val="28"/>
-          <w:lang w:val="en-US" w:eastAsia="pt-BR"/>
-        </w:rPr>
-        <w:t>em</w:t>
-      </w:r>
-      <w:proofErr w:type="spellEnd"/>
-      <w:r>
-        <w:rPr>
-          <w:rFonts w:ascii="Times New Roman" w:eastAsia="Times New Roman" w:hAnsi="Times New Roman" w:cs="Times New Roman"/>
-          <w:b/>
-          <w:sz w:val="28"/>
-          <w:szCs w:val="28"/>
-          <w:lang w:val="en-US" w:eastAsia="pt-BR"/>
-        </w:rPr>
-        <w:t xml:space="preserve"> </w:t>
-      </w:r>
-      <w:proofErr w:type="spellStart"/>
-      <w:r>
-        <w:rPr>
-          <w:rFonts w:ascii="Times New Roman" w:eastAsia="Times New Roman" w:hAnsi="Times New Roman" w:cs="Times New Roman"/>
-          <w:b/>
-          <w:sz w:val="28"/>
-          <w:szCs w:val="28"/>
-          <w:lang w:val="en-US" w:eastAsia="pt-BR"/>
-        </w:rPr>
-        <w:t>negrito</w:t>
-      </w:r>
-      <w:proofErr w:type="spellEnd"/>
-      <w:r>
-        <w:rPr>
-          <w:rFonts w:ascii="Times New Roman" w:eastAsia="Times New Roman" w:hAnsi="Times New Roman" w:cs="Times New Roman"/>
-          <w:b/>
-          <w:sz w:val="28"/>
-          <w:szCs w:val="28"/>
-          <w:lang w:val="en-US" w:eastAsia="pt-BR"/>
-        </w:rPr>
-        <w:t>.</w:t>
+        <w:t>GIT &amp; GITHUB WHAT IS IT? WHAT TO SERVE? AND HOW TO USE IT? A SIMPLIFIED STUDY OF HOW TO USE THE TOOL.</w:t>
       </w:r>
     </w:p>
     <w:p>
@@ -360,7 +143,7 @@
           <w:rFonts w:ascii="Times New Roman" w:eastAsia="Times New Roman" w:hAnsi="Times New Roman" w:cs="Times New Roman"/>
           <w:lang w:eastAsia="pt-BR"/>
         </w:rPr>
-        <w:t>João da Silva</w:t>
+        <w:t>Alves</w:t>
       </w:r>
       <w:r>
         <w:rPr>
@@ -397,7 +180,7 @@
           <w:rFonts w:ascii="Times New Roman" w:eastAsia="Times New Roman" w:hAnsi="Times New Roman" w:cs="Times New Roman"/>
           <w:lang w:eastAsia="pt-BR"/>
         </w:rPr>
-        <w:t xml:space="preserve">Maria Rita Leone </w:t>
+        <w:t>Gustavo</w:t>
       </w:r>
       <w:r>
         <w:rPr>
@@ -429,21 +212,12 @@
           <w:lang w:eastAsia="pt-BR"/>
         </w:rPr>
       </w:pPr>
-      <w:proofErr w:type="spellStart"/>
-      <w:r>
-        <w:rPr>
-          <w:rFonts w:ascii="Times New Roman" w:eastAsia="Times New Roman" w:hAnsi="Times New Roman" w:cs="Times New Roman"/>
-          <w:lang w:eastAsia="pt-BR"/>
-        </w:rPr>
-        <w:t>Kellen</w:t>
-      </w:r>
-      <w:proofErr w:type="spellEnd"/>
-      <w:r>
-        <w:rPr>
-          <w:rFonts w:ascii="Times New Roman" w:eastAsia="Times New Roman" w:hAnsi="Times New Roman" w:cs="Times New Roman"/>
-          <w:lang w:eastAsia="pt-BR"/>
-        </w:rPr>
-        <w:t xml:space="preserve"> Schweitzer</w:t>
+      <w:r>
+        <w:rPr>
+          <w:rFonts w:ascii="Times New Roman" w:eastAsia="Times New Roman" w:hAnsi="Times New Roman" w:cs="Times New Roman"/>
+          <w:lang w:eastAsia="pt-BR"/>
+        </w:rPr>
+        <w:t>Ricardo</w:t>
       </w:r>
       <w:r>
         <w:rPr>
@@ -461,16 +235,29 @@
         <w:autoSpaceDN w:val="0"/>
         <w:adjustRightInd w:val="0"/>
         <w:spacing w:after="120" w:line="240" w:lineRule="auto"/>
-        <w:jc w:val="both"/>
+        <w:jc w:val="right"/>
         <w:textAlignment w:val="baseline"/>
         <w:rPr>
           <w:rFonts w:ascii="Times New Roman" w:eastAsia="Times New Roman" w:hAnsi="Times New Roman" w:cs="Times New Roman"/>
-          <w:b/>
-          <w:sz w:val="24"/>
-          <w:szCs w:val="24"/>
-          <w:lang w:eastAsia="pt-BR"/>
-        </w:rPr>
-      </w:pPr>
+          <w:vertAlign w:val="superscript"/>
+          <w:lang w:eastAsia="pt-BR"/>
+        </w:rPr>
+      </w:pPr>
+      <w:r>
+        <w:rPr>
+          <w:rFonts w:ascii="Times New Roman" w:eastAsia="Times New Roman" w:hAnsi="Times New Roman" w:cs="Times New Roman"/>
+          <w:lang w:eastAsia="pt-BR"/>
+        </w:rPr>
+        <w:t>Robson Da Silva Ferreira</w:t>
+      </w:r>
+      <w:r>
+        <w:rPr>
+          <w:rFonts w:ascii="Times New Roman" w:eastAsia="Times New Roman" w:hAnsi="Times New Roman" w:cs="Times New Roman"/>
+          <w:vertAlign w:val="superscript"/>
+          <w:lang w:eastAsia="pt-BR"/>
+        </w:rPr>
+        <w:t>4</w:t>
+      </w:r>
     </w:p>
     <w:p>
       <w:pPr>
@@ -479,6 +266,54 @@
         <w:autoSpaceDN w:val="0"/>
         <w:adjustRightInd w:val="0"/>
         <w:spacing w:after="120" w:line="240" w:lineRule="auto"/>
+        <w:jc w:val="right"/>
+        <w:textAlignment w:val="baseline"/>
+        <w:rPr>
+          <w:rFonts w:ascii="Times New Roman" w:eastAsia="Times New Roman" w:hAnsi="Times New Roman" w:cs="Times New Roman"/>
+          <w:lang w:eastAsia="pt-BR"/>
+        </w:rPr>
+      </w:pPr>
+      <w:r>
+        <w:rPr>
+          <w:rFonts w:ascii="Times New Roman" w:eastAsia="Times New Roman" w:hAnsi="Times New Roman" w:cs="Times New Roman"/>
+          <w:lang w:eastAsia="pt-BR"/>
+        </w:rPr>
+        <w:t>Marcos</w:t>
+      </w:r>
+      <w:r>
+        <w:rPr>
+          <w:rFonts w:ascii="Times New Roman" w:eastAsia="Times New Roman" w:hAnsi="Times New Roman" w:cs="Times New Roman"/>
+          <w:vertAlign w:val="superscript"/>
+          <w:lang w:eastAsia="pt-BR"/>
+        </w:rPr>
+        <w:t>5</w:t>
+      </w:r>
+    </w:p>
+    <w:p>
+      <w:pPr>
+        <w:overflowPunct w:val="0"/>
+        <w:autoSpaceDE w:val="0"/>
+        <w:autoSpaceDN w:val="0"/>
+        <w:adjustRightInd w:val="0"/>
+        <w:spacing w:after="120" w:line="240" w:lineRule="auto"/>
+        <w:jc w:val="both"/>
+        <w:textAlignment w:val="baseline"/>
+        <w:rPr>
+          <w:rFonts w:ascii="Times New Roman" w:eastAsia="Times New Roman" w:hAnsi="Times New Roman" w:cs="Times New Roman"/>
+          <w:b/>
+          <w:sz w:val="24"/>
+          <w:szCs w:val="24"/>
+          <w:lang w:eastAsia="pt-BR"/>
+        </w:rPr>
+      </w:pPr>
+    </w:p>
+    <w:p>
+      <w:pPr>
+        <w:overflowPunct w:val="0"/>
+        <w:autoSpaceDE w:val="0"/>
+        <w:autoSpaceDN w:val="0"/>
+        <w:adjustRightInd w:val="0"/>
+        <w:spacing w:after="120" w:line="240" w:lineRule="auto"/>
         <w:jc w:val="both"/>
         <w:textAlignment w:val="baseline"/>
         <w:rPr>
@@ -533,70 +368,43 @@
           <w:szCs w:val="24"/>
           <w:lang w:eastAsia="pt-BR"/>
         </w:rPr>
-        <w:t xml:space="preserve">Insira aqui o resumo do artigo </w:t>
-      </w:r>
-      <w:r>
-        <w:rPr>
-          <w:rFonts w:ascii="Times New Roman" w:eastAsia="Times New Roman" w:hAnsi="Times New Roman" w:cs="Times New Roman"/>
-          <w:sz w:val="24"/>
-          <w:szCs w:val="24"/>
-          <w:lang w:eastAsia="pt-BR"/>
-        </w:rPr>
-        <w:t>com, no máximo, 30</w:t>
-      </w:r>
-      <w:r>
-        <w:rPr>
-          <w:rFonts w:ascii="Times New Roman" w:eastAsia="Times New Roman" w:hAnsi="Times New Roman" w:cs="Times New Roman"/>
-          <w:sz w:val="24"/>
-          <w:szCs w:val="24"/>
-          <w:lang w:eastAsia="pt-BR"/>
-        </w:rPr>
-        <w:t>0</w:t>
-      </w:r>
-      <w:r>
-        <w:rPr>
-          <w:rFonts w:ascii="Times New Roman" w:eastAsia="Times New Roman" w:hAnsi="Times New Roman" w:cs="Times New Roman"/>
-          <w:sz w:val="24"/>
-          <w:szCs w:val="24"/>
-          <w:lang w:eastAsia="pt-BR"/>
-        </w:rPr>
-        <w:t xml:space="preserve"> palavras</w:t>
-      </w:r>
-      <w:r>
-        <w:rPr>
-          <w:rFonts w:ascii="Times New Roman" w:eastAsia="Times New Roman" w:hAnsi="Times New Roman" w:cs="Times New Roman"/>
-          <w:sz w:val="24"/>
-          <w:szCs w:val="24"/>
-          <w:lang w:eastAsia="pt-BR"/>
-        </w:rPr>
-        <w:t xml:space="preserve"> com espaço. A fonte</w:t>
-      </w:r>
-      <w:r>
-        <w:rPr>
-          <w:rFonts w:ascii="Times New Roman" w:eastAsia="Times New Roman" w:hAnsi="Times New Roman" w:cs="Times New Roman"/>
-          <w:sz w:val="24"/>
-          <w:szCs w:val="24"/>
-          <w:lang w:eastAsia="pt-BR"/>
-        </w:rPr>
-        <w:t xml:space="preserve"> utilizada é Times New Roman, 10</w:t>
-      </w:r>
-      <w:r>
-        <w:rPr>
-          <w:rFonts w:ascii="Times New Roman" w:eastAsia="Times New Roman" w:hAnsi="Times New Roman" w:cs="Times New Roman"/>
-          <w:sz w:val="24"/>
-          <w:szCs w:val="24"/>
-          <w:lang w:eastAsia="pt-BR"/>
-        </w:rPr>
-        <w:t>, espaço simples e parágrafo justificado.</w:t>
-      </w:r>
-      <w:r>
-        <w:rPr>
-          <w:rFonts w:ascii="Times New Roman" w:eastAsia="Times New Roman" w:hAnsi="Times New Roman" w:cs="Times New Roman"/>
-          <w:sz w:val="24"/>
-          <w:szCs w:val="24"/>
-          <w:lang w:eastAsia="pt-BR"/>
-        </w:rPr>
-        <w:t xml:space="preserve"> No resumo você precisa apresentar de forma resumida todo o seu trabalho e suas secções. Dessa forma, inicia o resumo com introdução, metodologia, resultados e discussão. Repare que aqui não apresenta gráficos e tabelas, e também não coloca as referências bibliográficas. </w:t>
+        <w:t xml:space="preserve">Este Artigo tem por finalidade trazer uma introdução ao Git &amp; GitHub. </w:t>
+      </w:r>
+      <w:r>
+        <w:rPr>
+          <w:rFonts w:ascii="Times New Roman" w:eastAsia="Times New Roman" w:hAnsi="Times New Roman" w:cs="Times New Roman"/>
+          <w:sz w:val="24"/>
+          <w:szCs w:val="24"/>
+          <w:lang w:eastAsia="pt-BR"/>
+        </w:rPr>
+        <w:t>P</w:t>
+      </w:r>
+      <w:r>
+        <w:rPr>
+          <w:rFonts w:ascii="Times New Roman" w:eastAsia="Times New Roman" w:hAnsi="Times New Roman" w:cs="Times New Roman"/>
+          <w:sz w:val="24"/>
+          <w:szCs w:val="24"/>
+          <w:lang w:eastAsia="pt-BR"/>
+        </w:rPr>
+        <w:t xml:space="preserve">assaremos por uma breve história da ferramenta, métodos de utilização, pratica </w:t>
+      </w:r>
+      <w:r>
+        <w:rPr>
+          <w:rFonts w:ascii="Times New Roman" w:eastAsia="Times New Roman" w:hAnsi="Times New Roman" w:cs="Times New Roman"/>
+          <w:sz w:val="24"/>
+          <w:szCs w:val="24"/>
+          <w:lang w:eastAsia="pt-BR"/>
+        </w:rPr>
+        <w:t>de utilização e discussão sobre duvidas na utilização e conhecimento da ferramenta.</w:t>
+      </w:r>
+      <w:r>
+        <w:rPr>
+          <w:rFonts w:ascii="Times New Roman" w:eastAsia="Times New Roman" w:hAnsi="Times New Roman" w:cs="Times New Roman"/>
+          <w:sz w:val="24"/>
+          <w:szCs w:val="24"/>
+          <w:lang w:eastAsia="pt-BR"/>
+        </w:rPr>
+        <w:t xml:space="preserve"> </w:t>
       </w:r>
     </w:p>
     <w:p>
@@ -609,9 +417,9 @@
         <w:jc w:val="both"/>
         <w:textAlignment w:val="baseline"/>
         <w:rPr>
-          <w:rFonts w:ascii="Arial" w:eastAsia="Times New Roman" w:hAnsi="Arial" w:cs="Arial"/>
-          <w:sz w:val="20"/>
-          <w:szCs w:val="20"/>
+          <w:rFonts w:ascii="Times New Roman" w:eastAsia="Times New Roman" w:hAnsi="Times New Roman" w:cs="Times New Roman"/>
+          <w:sz w:val="24"/>
+          <w:szCs w:val="24"/>
           <w:lang w:eastAsia="pt-BR"/>
         </w:rPr>
       </w:pPr>
@@ -679,63 +487,16 @@
           <w:szCs w:val="24"/>
           <w:lang w:eastAsia="pt-BR"/>
         </w:rPr>
-        <w:t>inserir</w:t>
-      </w:r>
-      <w:r>
-        <w:rPr>
-          <w:rFonts w:ascii="Times New Roman" w:eastAsia="Times New Roman" w:hAnsi="Times New Roman" w:cs="Times New Roman"/>
-          <w:sz w:val="24"/>
-          <w:szCs w:val="24"/>
-          <w:lang w:eastAsia="pt-BR"/>
-        </w:rPr>
-        <w:t xml:space="preserve"> aqui as palavras chave (letra: Times</w:t>
-      </w:r>
-      <w:r>
-        <w:rPr>
-          <w:rFonts w:ascii="Times New Roman" w:eastAsia="Times New Roman" w:hAnsi="Times New Roman" w:cs="Times New Roman"/>
-          <w:sz w:val="24"/>
-          <w:szCs w:val="24"/>
-          <w:lang w:eastAsia="pt-BR"/>
-        </w:rPr>
-        <w:t xml:space="preserve"> New Roman, 10</w:t>
-      </w:r>
-      <w:r>
-        <w:rPr>
-          <w:rFonts w:ascii="Times New Roman" w:eastAsia="Times New Roman" w:hAnsi="Times New Roman" w:cs="Times New Roman"/>
-          <w:sz w:val="24"/>
-          <w:szCs w:val="24"/>
-          <w:lang w:eastAsia="pt-BR"/>
-        </w:rPr>
-        <w:t xml:space="preserve">) separadas por ponto e </w:t>
-      </w:r>
-      <w:r>
-        <w:rPr>
-          <w:rFonts w:ascii="Times New Roman" w:eastAsia="Times New Roman" w:hAnsi="Times New Roman" w:cs="Times New Roman"/>
-          <w:bCs/>
-          <w:sz w:val="24"/>
-          <w:szCs w:val="24"/>
-          <w:lang w:eastAsia="pt-BR"/>
-        </w:rPr>
-        <w:t>vírgula</w:t>
-      </w:r>
-      <w:r>
-        <w:rPr>
-          <w:rFonts w:ascii="Times New Roman" w:eastAsia="Times New Roman" w:hAnsi="Times New Roman" w:cs="Times New Roman"/>
-          <w:i/>
-          <w:sz w:val="24"/>
-          <w:szCs w:val="24"/>
-          <w:lang w:eastAsia="pt-BR"/>
-        </w:rPr>
-        <w:t xml:space="preserve"> </w:t>
-      </w:r>
-      <w:r>
-        <w:rPr>
-          <w:rFonts w:ascii="Times New Roman" w:eastAsia="Times New Roman" w:hAnsi="Times New Roman" w:cs="Times New Roman"/>
-          <w:sz w:val="24"/>
-          <w:szCs w:val="24"/>
-          <w:lang w:eastAsia="pt-BR"/>
-        </w:rPr>
-        <w:t>(no máximo 5 palavras).</w:t>
+        <w:t>Git; GitHub; Commit; Push; Git status</w:t>
+      </w:r>
+      <w:r>
+        <w:rPr>
+          <w:rFonts w:ascii="Times New Roman" w:eastAsia="Times New Roman" w:hAnsi="Times New Roman" w:cs="Times New Roman"/>
+          <w:sz w:val="24"/>
+          <w:szCs w:val="24"/>
+          <w:lang w:eastAsia="pt-BR"/>
+        </w:rPr>
+        <w:t>.</w:t>
       </w:r>
     </w:p>
     <w:p>
@@ -755,17 +516,6 @@
           <w:lang w:eastAsia="pt-BR"/>
         </w:rPr>
       </w:pPr>
-      <w:r>
-        <w:rPr>
-          <w:rFonts w:ascii="Times New Roman" w:eastAsia="Times New Roman" w:hAnsi="Times New Roman" w:cs="Times New Roman"/>
-          <w:b/>
-          <w:color w:val="FF0000"/>
-          <w:sz w:val="24"/>
-          <w:szCs w:val="24"/>
-          <w:lang w:eastAsia="pt-BR"/>
-        </w:rPr>
-        <w:t>(Deixar um espaço antes do subtítulo- excluir essa nota)</w:t>
-      </w:r>
     </w:p>
     <w:p>
       <w:pPr>
@@ -846,79 +596,7 @@
           <w:szCs w:val="24"/>
           <w:lang w:eastAsia="pt-BR"/>
         </w:rPr>
-        <w:t>Insira aqui o resumo</w:t>
-      </w:r>
-      <w:r>
-        <w:rPr>
-          <w:rFonts w:ascii="Times New Roman" w:eastAsia="Times New Roman" w:hAnsi="Times New Roman" w:cs="Times New Roman"/>
-          <w:sz w:val="24"/>
-          <w:szCs w:val="24"/>
-          <w:lang w:eastAsia="pt-BR"/>
-        </w:rPr>
-        <w:t xml:space="preserve"> em inglês</w:t>
-      </w:r>
-      <w:r>
-        <w:rPr>
-          <w:rFonts w:ascii="Times New Roman" w:eastAsia="Times New Roman" w:hAnsi="Times New Roman" w:cs="Times New Roman"/>
-          <w:sz w:val="24"/>
-          <w:szCs w:val="24"/>
-          <w:lang w:eastAsia="pt-BR"/>
-        </w:rPr>
-        <w:t xml:space="preserve"> do artig</w:t>
-      </w:r>
-      <w:r>
-        <w:rPr>
-          <w:rFonts w:ascii="Times New Roman" w:eastAsia="Times New Roman" w:hAnsi="Times New Roman" w:cs="Times New Roman"/>
-          <w:sz w:val="24"/>
-          <w:szCs w:val="24"/>
-          <w:lang w:eastAsia="pt-BR"/>
-        </w:rPr>
-        <w:t>o com, no máximo, 300</w:t>
-      </w:r>
-      <w:r>
-        <w:rPr>
-          <w:rFonts w:ascii="Times New Roman" w:eastAsia="Times New Roman" w:hAnsi="Times New Roman" w:cs="Times New Roman"/>
-          <w:sz w:val="24"/>
-          <w:szCs w:val="24"/>
-          <w:lang w:eastAsia="pt-BR"/>
-        </w:rPr>
-        <w:t xml:space="preserve"> palavras</w:t>
-      </w:r>
-      <w:r>
-        <w:rPr>
-          <w:rFonts w:ascii="Times New Roman" w:eastAsia="Times New Roman" w:hAnsi="Times New Roman" w:cs="Times New Roman"/>
-          <w:sz w:val="24"/>
-          <w:szCs w:val="24"/>
-          <w:lang w:eastAsia="pt-BR"/>
-        </w:rPr>
-        <w:t xml:space="preserve"> com espaço. A fonte</w:t>
-      </w:r>
-      <w:r>
-        <w:rPr>
-          <w:rFonts w:ascii="Times New Roman" w:eastAsia="Times New Roman" w:hAnsi="Times New Roman" w:cs="Times New Roman"/>
-          <w:sz w:val="24"/>
-          <w:szCs w:val="24"/>
-          <w:lang w:eastAsia="pt-BR"/>
-        </w:rPr>
-        <w:t xml:space="preserve"> utilizada é Times New Roman, 10</w:t>
-      </w:r>
-      <w:r>
-        <w:rPr>
-          <w:rFonts w:ascii="Times New Roman" w:eastAsia="Times New Roman" w:hAnsi="Times New Roman" w:cs="Times New Roman"/>
-          <w:sz w:val="24"/>
-          <w:szCs w:val="24"/>
-          <w:lang w:eastAsia="pt-BR"/>
-        </w:rPr>
-        <w:t>, espaço simples e parágrafo justificado.</w:t>
-      </w:r>
-      <w:r>
-        <w:rPr>
-          <w:rFonts w:ascii="Times New Roman" w:eastAsia="Times New Roman" w:hAnsi="Times New Roman" w:cs="Times New Roman"/>
-          <w:sz w:val="24"/>
-          <w:szCs w:val="24"/>
-          <w:lang w:eastAsia="pt-BR"/>
-        </w:rPr>
-        <w:t xml:space="preserve"> Repare que é a tradução do seu resumo, feito anteriormente, mas agora traduzido para o inglês. Podem ocorrer pequenas variações, pois muitas vezes não conseguimos traduzir exatamente a mesma sentença escrita em português.</w:t>
+        <w:t>This article is intended to provide an introduction to Git &amp; GitHub. We will go through a brief history of the tool, methods of use, usage practices and discussion about doubts in the use and knowledge of the tool.</w:t>
       </w:r>
     </w:p>
     <w:p>
@@ -1013,83 +691,35 @@
           <w:szCs w:val="24"/>
           <w:lang w:eastAsia="pt-BR"/>
         </w:rPr>
-        <w:t xml:space="preserve">Inserir aqui as palavras chave (letra: Times New Roman, 12) separadas por ponto e </w:t>
-      </w:r>
-      <w:r>
-        <w:rPr>
-          <w:rFonts w:ascii="Times New Roman" w:eastAsia="Times New Roman" w:hAnsi="Times New Roman" w:cs="Times New Roman"/>
-          <w:bCs/>
-          <w:sz w:val="24"/>
-          <w:szCs w:val="24"/>
-          <w:lang w:eastAsia="pt-BR"/>
-        </w:rPr>
-        <w:t>vírgula</w:t>
-      </w:r>
-      <w:r>
-        <w:rPr>
-          <w:rFonts w:ascii="Times New Roman" w:eastAsia="Times New Roman" w:hAnsi="Times New Roman" w:cs="Times New Roman"/>
-          <w:i/>
-          <w:sz w:val="24"/>
-          <w:szCs w:val="24"/>
-          <w:lang w:eastAsia="pt-BR"/>
-        </w:rPr>
-        <w:t xml:space="preserve"> </w:t>
-      </w:r>
-      <w:r>
-        <w:rPr>
-          <w:rFonts w:ascii="Times New Roman" w:eastAsia="Times New Roman" w:hAnsi="Times New Roman" w:cs="Times New Roman"/>
-          <w:sz w:val="24"/>
-          <w:szCs w:val="24"/>
-          <w:lang w:eastAsia="pt-BR"/>
-        </w:rPr>
-        <w:t>(no máximo 5 palavras).</w:t>
-      </w:r>
-      <w:r>
-        <w:rPr>
-          <w:rFonts w:ascii="Times New Roman" w:eastAsia="Times New Roman" w:hAnsi="Times New Roman" w:cs="Times New Roman"/>
-          <w:sz w:val="24"/>
-          <w:szCs w:val="24"/>
-          <w:lang w:eastAsia="pt-BR"/>
-        </w:rPr>
-        <w:t xml:space="preserve"> É a tradução</w:t>
-      </w:r>
-      <w:r>
-        <w:rPr>
-          <w:rFonts w:ascii="Times New Roman" w:eastAsia="Times New Roman" w:hAnsi="Times New Roman" w:cs="Times New Roman"/>
-          <w:sz w:val="24"/>
-          <w:szCs w:val="24"/>
-          <w:lang w:eastAsia="pt-BR"/>
-        </w:rPr>
-        <w:t xml:space="preserve"> para o </w:t>
-      </w:r>
-      <w:proofErr w:type="spellStart"/>
-      <w:r>
-        <w:rPr>
-          <w:rFonts w:ascii="Times New Roman" w:eastAsia="Times New Roman" w:hAnsi="Times New Roman" w:cs="Times New Roman"/>
-          <w:sz w:val="24"/>
-          <w:szCs w:val="24"/>
-          <w:lang w:eastAsia="pt-BR"/>
-        </w:rPr>
-        <w:t>ingês</w:t>
-      </w:r>
-      <w:proofErr w:type="spellEnd"/>
-      <w:r>
-        <w:rPr>
-          <w:rFonts w:ascii="Times New Roman" w:eastAsia="Times New Roman" w:hAnsi="Times New Roman" w:cs="Times New Roman"/>
-          <w:sz w:val="24"/>
-          <w:szCs w:val="24"/>
-          <w:lang w:eastAsia="pt-BR"/>
-        </w:rPr>
-        <w:t xml:space="preserve"> daquelas selecionadas</w:t>
-      </w:r>
-      <w:r>
-        <w:rPr>
-          <w:rFonts w:ascii="Times New Roman" w:eastAsia="Times New Roman" w:hAnsi="Times New Roman" w:cs="Times New Roman"/>
-          <w:sz w:val="24"/>
-          <w:szCs w:val="24"/>
-          <w:lang w:eastAsia="pt-BR"/>
-        </w:rPr>
-        <w:t xml:space="preserve"> anteriormente para o seu resumo.</w:t>
+        <w:t>Git; GitHub; Commit; Push; Git status</w:t>
+      </w:r>
+      <w:r>
+        <w:rPr>
+          <w:rFonts w:ascii="Times New Roman" w:eastAsia="Times New Roman" w:hAnsi="Times New Roman" w:cs="Times New Roman"/>
+          <w:sz w:val="24"/>
+          <w:szCs w:val="24"/>
+          <w:lang w:eastAsia="pt-BR"/>
+        </w:rPr>
+        <w:t>.</w:t>
+      </w:r>
+    </w:p>
+    <w:p>
+      <w:pPr>
+        <w:rPr>
+          <w:rFonts w:ascii="Times New Roman" w:eastAsia="Times New Roman" w:hAnsi="Times New Roman" w:cs="Times New Roman"/>
+          <w:sz w:val="24"/>
+          <w:szCs w:val="24"/>
+          <w:lang w:eastAsia="pt-BR"/>
+        </w:rPr>
+      </w:pPr>
+      <w:r>
+        <w:rPr>
+          <w:rFonts w:ascii="Times New Roman" w:eastAsia="Times New Roman" w:hAnsi="Times New Roman" w:cs="Times New Roman"/>
+          <w:sz w:val="24"/>
+          <w:szCs w:val="24"/>
+          <w:lang w:eastAsia="pt-BR"/>
+        </w:rPr>
+        <w:br w:type="page"/>
       </w:r>
     </w:p>
     <w:p>
@@ -1146,31 +776,7 @@
           <w:szCs w:val="24"/>
           <w:lang w:eastAsia="pt-BR"/>
         </w:rPr>
-        <w:t xml:space="preserve"> - TÍTULOS DOS TÓPICOS (Times new </w:t>
-      </w:r>
-      <w:proofErr w:type="spellStart"/>
-      <w:r>
-        <w:rPr>
-          <w:rFonts w:ascii="Times New Roman" w:eastAsia="Times New Roman" w:hAnsi="Times New Roman" w:cs="Times New Roman"/>
-          <w:b/>
-          <w:smallCaps/>
-          <w:sz w:val="24"/>
-          <w:szCs w:val="24"/>
-          <w:lang w:eastAsia="pt-BR"/>
-        </w:rPr>
-        <w:t>roman</w:t>
-      </w:r>
-      <w:proofErr w:type="spellEnd"/>
-      <w:r>
-        <w:rPr>
-          <w:rFonts w:ascii="Times New Roman" w:eastAsia="Times New Roman" w:hAnsi="Times New Roman" w:cs="Times New Roman"/>
-          <w:b/>
-          <w:smallCaps/>
-          <w:sz w:val="24"/>
-          <w:szCs w:val="24"/>
-          <w:lang w:eastAsia="pt-BR"/>
-        </w:rPr>
-        <w:t>, tamanho 12 - Espaçamento 1,5, negrito)</w:t>
+        <w:t xml:space="preserve"> - TÍTULOS DOS TÓPICOS (Times new roman, tamanho 12 - Espaçamento 1,5, negrito)</w:t>
       </w:r>
     </w:p>
     <w:p>
@@ -1246,7 +852,6 @@
         </w:rPr>
         <w:t xml:space="preserve">Este modelo foi preparado usando o editor de texto MS-Word. Para a elaboração do artigo devem ser rigorosamente respeitados os padrões estabelecidos nos próximos parágrafos. A forma mais simples de montar o artigo da forma requerida é substituir o texto do </w:t>
       </w:r>
-      <w:proofErr w:type="spellStart"/>
       <w:r>
         <w:rPr>
           <w:rFonts w:ascii="Times New Roman" w:eastAsia="Times New Roman" w:hAnsi="Times New Roman" w:cs="Times New Roman"/>
@@ -1255,18 +860,7 @@
           <w:szCs w:val="20"/>
           <w:lang w:eastAsia="pt-BR"/>
         </w:rPr>
-        <w:t>template</w:t>
-      </w:r>
-      <w:proofErr w:type="spellEnd"/>
-      <w:r>
-        <w:rPr>
-          <w:rFonts w:ascii="Times New Roman" w:eastAsia="Times New Roman" w:hAnsi="Times New Roman" w:cs="Times New Roman"/>
-          <w:i/>
-          <w:sz w:val="24"/>
-          <w:szCs w:val="20"/>
-          <w:lang w:eastAsia="pt-BR"/>
-        </w:rPr>
-        <w:t xml:space="preserve"> </w:t>
+        <w:t xml:space="preserve">template </w:t>
       </w:r>
       <w:r>
         <w:rPr>
@@ -2188,47 +1782,7 @@
           <w:szCs w:val="20"/>
           <w:lang w:eastAsia="pt-BR"/>
         </w:rPr>
-        <w:t xml:space="preserve">Nesse </w:t>
-      </w:r>
-      <w:proofErr w:type="spellStart"/>
-      <w:r>
-        <w:rPr>
-          <w:rFonts w:ascii="Times New Roman" w:eastAsia="Times New Roman" w:hAnsi="Times New Roman" w:cs="Times New Roman"/>
-          <w:sz w:val="24"/>
-          <w:szCs w:val="20"/>
-          <w:lang w:eastAsia="pt-BR"/>
-        </w:rPr>
-        <w:t>intem</w:t>
-      </w:r>
-      <w:proofErr w:type="spellEnd"/>
-      <w:r>
-        <w:rPr>
-          <w:rFonts w:ascii="Times New Roman" w:eastAsia="Times New Roman" w:hAnsi="Times New Roman" w:cs="Times New Roman"/>
-          <w:sz w:val="24"/>
-          <w:szCs w:val="20"/>
-          <w:lang w:eastAsia="pt-BR"/>
-        </w:rPr>
-        <w:t xml:space="preserve"> o autor da pesquisa faz sua constatação acerca do experimento ou pesquisa realizada. É onde finalmente consegue expor com maior </w:t>
-      </w:r>
-      <w:proofErr w:type="spellStart"/>
-      <w:r>
-        <w:rPr>
-          <w:rFonts w:ascii="Times New Roman" w:eastAsia="Times New Roman" w:hAnsi="Times New Roman" w:cs="Times New Roman"/>
-          <w:sz w:val="24"/>
-          <w:szCs w:val="20"/>
-          <w:lang w:eastAsia="pt-BR"/>
-        </w:rPr>
-        <w:t>liberddade</w:t>
-      </w:r>
-      <w:proofErr w:type="spellEnd"/>
-      <w:r>
-        <w:rPr>
-          <w:rFonts w:ascii="Times New Roman" w:eastAsia="Times New Roman" w:hAnsi="Times New Roman" w:cs="Times New Roman"/>
-          <w:sz w:val="24"/>
-          <w:szCs w:val="20"/>
-          <w:lang w:eastAsia="pt-BR"/>
-        </w:rPr>
-        <w:t xml:space="preserve"> as contribuições e também deixa em aberto novas possibilidade de estudo para o tema proposto.</w:t>
+        <w:t>Nesse intem o autor da pesquisa faz sua constatação acerca do experimento ou pesquisa realizada. É onde finalmente consegue expor com maior liberddade as contribuições e também deixa em aberto novas possibilidade de estudo para o tema proposto.</w:t>
       </w:r>
       <w:r>
         <w:rPr>
@@ -3248,7 +2802,7 @@
 </file>
 
 <file path=word/endnotes.xml><?xml version="1.0" encoding="utf-8"?>
-<w:endnotes xmlns:wpc="http://schemas.microsoft.com/office/word/2010/wordprocessingCanvas" xmlns:cx="http://schemas.microsoft.com/office/drawing/2014/chartex" xmlns:cx1="http://schemas.microsoft.com/office/drawing/2015/9/8/chartex" xmlns:cx2="http://schemas.microsoft.com/office/drawing/2015/10/21/chartex" xmlns:cx3="http://schemas.microsoft.com/office/drawing/2016/5/9/chartex" xmlns:cx4="http://schemas.microsoft.com/office/drawing/2016/5/10/chartex" xmlns:cx5="http://schemas.microsoft.com/office/drawing/2016/5/11/chartex" xmlns:cx6="http://schemas.microsoft.com/office/drawing/2016/5/12/chartex" xmlns:cx7="http://schemas.microsoft.com/office/drawing/2016/5/13/chartex" xmlns:cx8="http://schemas.microsoft.com/office/drawing/2016/5/14/chartex" xmlns:mc="http://schemas.openxmlformats.org/markup-compatibility/2006" xmlns:aink="http://schemas.microsoft.com/office/drawing/2016/ink" xmlns:am3d="http://schemas.microsoft.com/office/drawing/2017/model3d" xmlns:o="urn:schemas-microsoft-com:office:office" xmlns:r="http://schemas.openxmlformats.org/officeDocument/2006/relationships" xmlns:m="http://schemas.openxmlformats.org/officeDocument/2006/math" xmlns:v="urn:schemas-microsoft-com:vml" xmlns:wp14="http://schemas.microsoft.com/office/word/2010/wordprocessingDrawing" xmlns:wp="http://schemas.openxmlformats.org/drawingml/2006/wordprocessingDrawing" xmlns:w10="urn:schemas-microsoft-com:office:word" xmlns:w="http://schemas.openxmlformats.org/wordprocessingml/2006/main" xmlns:w14="http://schemas.microsoft.com/office/word/2010/wordml" xmlns:w15="http://schemas.microsoft.com/office/word/2012/wordml" xmlns:w16cex="http://schemas.microsoft.com/office/word/2018/wordml/cex" xmlns:w16cid="http://schemas.microsoft.com/office/word/2016/wordml/cid" xmlns:w16="http://schemas.microsoft.com/office/word/2018/wordml" xmlns:w16sdtdh="http://schemas.microsoft.com/office/word/2020/wordml/sdtdatahash" xmlns:w16se="http://schemas.microsoft.com/office/word/2015/wordml/symex" xmlns:wpg="http://schemas.microsoft.com/office/word/2010/wordprocessingGroup" xmlns:wpi="http://schemas.microsoft.com/office/word/2010/wordprocessingInk" xmlns:wne="http://schemas.microsoft.com/office/word/2006/wordml" xmlns:wps="http://schemas.microsoft.com/office/word/2010/wordprocessingShape" mc:Ignorable="w14 w15 w16se w16cid w16 w16cex w16sdtdh wp14">
+<w:endnotes xmlns:wpc="http://schemas.microsoft.com/office/word/2010/wordprocessingCanvas" xmlns:cx="http://schemas.microsoft.com/office/drawing/2014/chartex" xmlns:cx1="http://schemas.microsoft.com/office/drawing/2015/9/8/chartex" xmlns:cx2="http://schemas.microsoft.com/office/drawing/2015/10/21/chartex" xmlns:cx3="http://schemas.microsoft.com/office/drawing/2016/5/9/chartex" xmlns:cx4="http://schemas.microsoft.com/office/drawing/2016/5/10/chartex" xmlns:cx5="http://schemas.microsoft.com/office/drawing/2016/5/11/chartex" xmlns:cx6="http://schemas.microsoft.com/office/drawing/2016/5/12/chartex" xmlns:cx7="http://schemas.microsoft.com/office/drawing/2016/5/13/chartex" xmlns:cx8="http://schemas.microsoft.com/office/drawing/2016/5/14/chartex" xmlns:mc="http://schemas.openxmlformats.org/markup-compatibility/2006" xmlns:aink="http://schemas.microsoft.com/office/drawing/2016/ink" xmlns:am3d="http://schemas.microsoft.com/office/drawing/2017/model3d" xmlns:o="urn:schemas-microsoft-com:office:office" xmlns:r="http://schemas.openxmlformats.org/officeDocument/2006/relationships" xmlns:m="http://schemas.openxmlformats.org/officeDocument/2006/math" xmlns:v="urn:schemas-microsoft-com:vml" xmlns:wp14="http://schemas.microsoft.com/office/word/2010/wordprocessingDrawing" xmlns:wp="http://schemas.openxmlformats.org/drawingml/2006/wordprocessingDrawing" xmlns:w10="urn:schemas-microsoft-com:office:word" xmlns:w="http://schemas.openxmlformats.org/wordprocessingml/2006/main" xmlns:w14="http://schemas.microsoft.com/office/word/2010/wordml" xmlns:w15="http://schemas.microsoft.com/office/word/2012/wordml" xmlns:w16cex="http://schemas.microsoft.com/office/word/2018/wordml/cex" xmlns:w16cid="http://schemas.microsoft.com/office/word/2016/wordml/cid" xmlns:w16="http://schemas.microsoft.com/office/word/2018/wordml" xmlns:w16se="http://schemas.microsoft.com/office/word/2015/wordml/symex" xmlns:wpg="http://schemas.microsoft.com/office/word/2010/wordprocessingGroup" xmlns:wpi="http://schemas.microsoft.com/office/word/2010/wordprocessingInk" xmlns:wne="http://schemas.microsoft.com/office/word/2006/wordml" xmlns:wps="http://schemas.microsoft.com/office/word/2010/wordprocessingShape" mc:Ignorable="w14 w15 w16se w16cid w16 w16cex wp14">
   <w:endnote w:type="separator" w:id="-1">
     <w:p>
       <w:pPr>
@@ -3273,7 +2827,7 @@
 </file>
 
 <file path=word/footnotes.xml><?xml version="1.0" encoding="utf-8"?>
-<w:footnotes xmlns:wpc="http://schemas.microsoft.com/office/word/2010/wordprocessingCanvas" xmlns:cx="http://schemas.microsoft.com/office/drawing/2014/chartex" xmlns:cx1="http://schemas.microsoft.com/office/drawing/2015/9/8/chartex" xmlns:cx2="http://schemas.microsoft.com/office/drawing/2015/10/21/chartex" xmlns:cx3="http://schemas.microsoft.com/office/drawing/2016/5/9/chartex" xmlns:cx4="http://schemas.microsoft.com/office/drawing/2016/5/10/chartex" xmlns:cx5="http://schemas.microsoft.com/office/drawing/2016/5/11/chartex" xmlns:cx6="http://schemas.microsoft.com/office/drawing/2016/5/12/chartex" xmlns:cx7="http://schemas.microsoft.com/office/drawing/2016/5/13/chartex" xmlns:cx8="http://schemas.microsoft.com/office/drawing/2016/5/14/chartex" xmlns:mc="http://schemas.openxmlformats.org/markup-compatibility/2006" xmlns:aink="http://schemas.microsoft.com/office/drawing/2016/ink" xmlns:am3d="http://schemas.microsoft.com/office/drawing/2017/model3d" xmlns:o="urn:schemas-microsoft-com:office:office" xmlns:r="http://schemas.openxmlformats.org/officeDocument/2006/relationships" xmlns:m="http://schemas.openxmlformats.org/officeDocument/2006/math" xmlns:v="urn:schemas-microsoft-com:vml" xmlns:wp14="http://schemas.microsoft.com/office/word/2010/wordprocessingDrawing" xmlns:wp="http://schemas.openxmlformats.org/drawingml/2006/wordprocessingDrawing" xmlns:w10="urn:schemas-microsoft-com:office:word" xmlns:w="http://schemas.openxmlformats.org/wordprocessingml/2006/main" xmlns:w14="http://schemas.microsoft.com/office/word/2010/wordml" xmlns:w15="http://schemas.microsoft.com/office/word/2012/wordml" xmlns:w16cex="http://schemas.microsoft.com/office/word/2018/wordml/cex" xmlns:w16cid="http://schemas.microsoft.com/office/word/2016/wordml/cid" xmlns:w16="http://schemas.microsoft.com/office/word/2018/wordml" xmlns:w16sdtdh="http://schemas.microsoft.com/office/word/2020/wordml/sdtdatahash" xmlns:w16se="http://schemas.microsoft.com/office/word/2015/wordml/symex" xmlns:wpg="http://schemas.microsoft.com/office/word/2010/wordprocessingGroup" xmlns:wpi="http://schemas.microsoft.com/office/word/2010/wordprocessingInk" xmlns:wne="http://schemas.microsoft.com/office/word/2006/wordml" xmlns:wps="http://schemas.microsoft.com/office/word/2010/wordprocessingShape" mc:Ignorable="w14 w15 w16se w16cid w16 w16cex w16sdtdh wp14">
+<w:footnotes xmlns:wpc="http://schemas.microsoft.com/office/word/2010/wordprocessingCanvas" xmlns:cx="http://schemas.microsoft.com/office/drawing/2014/chartex" xmlns:cx1="http://schemas.microsoft.com/office/drawing/2015/9/8/chartex" xmlns:cx2="http://schemas.microsoft.com/office/drawing/2015/10/21/chartex" xmlns:cx3="http://schemas.microsoft.com/office/drawing/2016/5/9/chartex" xmlns:cx4="http://schemas.microsoft.com/office/drawing/2016/5/10/chartex" xmlns:cx5="http://schemas.microsoft.com/office/drawing/2016/5/11/chartex" xmlns:cx6="http://schemas.microsoft.com/office/drawing/2016/5/12/chartex" xmlns:cx7="http://schemas.microsoft.com/office/drawing/2016/5/13/chartex" xmlns:cx8="http://schemas.microsoft.com/office/drawing/2016/5/14/chartex" xmlns:mc="http://schemas.openxmlformats.org/markup-compatibility/2006" xmlns:aink="http://schemas.microsoft.com/office/drawing/2016/ink" xmlns:am3d="http://schemas.microsoft.com/office/drawing/2017/model3d" xmlns:o="urn:schemas-microsoft-com:office:office" xmlns:r="http://schemas.openxmlformats.org/officeDocument/2006/relationships" xmlns:m="http://schemas.openxmlformats.org/officeDocument/2006/math" xmlns:v="urn:schemas-microsoft-com:vml" xmlns:wp14="http://schemas.microsoft.com/office/word/2010/wordprocessingDrawing" xmlns:wp="http://schemas.openxmlformats.org/drawingml/2006/wordprocessingDrawing" xmlns:w10="urn:schemas-microsoft-com:office:word" xmlns:w="http://schemas.openxmlformats.org/wordprocessingml/2006/main" xmlns:w14="http://schemas.microsoft.com/office/word/2010/wordml" xmlns:w15="http://schemas.microsoft.com/office/word/2012/wordml" xmlns:w16cex="http://schemas.microsoft.com/office/word/2018/wordml/cex" xmlns:w16cid="http://schemas.microsoft.com/office/word/2016/wordml/cid" xmlns:w16="http://schemas.microsoft.com/office/word/2018/wordml" xmlns:w16se="http://schemas.microsoft.com/office/word/2015/wordml/symex" xmlns:wpg="http://schemas.microsoft.com/office/word/2010/wordprocessingGroup" xmlns:wpi="http://schemas.microsoft.com/office/word/2010/wordprocessingInk" xmlns:wne="http://schemas.microsoft.com/office/word/2006/wordml" xmlns:wps="http://schemas.microsoft.com/office/word/2010/wordprocessingShape" mc:Ignorable="w14 w15 w16se w16cid w16 w16cex wp14">
   <w:footnote w:type="separator" w:id="-1">
     <w:p>
       <w:pPr>
@@ -3361,33 +2915,24 @@
           <w:rFonts w:ascii="Times New Roman" w:hAnsi="Times New Roman"/>
         </w:rPr>
       </w:pPr>
-      <w:proofErr w:type="spellStart"/>
       <w:r>
         <w:rPr>
           <w:rFonts w:ascii="Times New Roman" w:hAnsi="Times New Roman"/>
           <w:szCs w:val="22"/>
         </w:rPr>
-        <w:t>Prof</w:t>
-      </w:r>
-      <w:proofErr w:type="spellEnd"/>
+        <w:t xml:space="preserve">Prof da Escola Municipal Paulo Freire, Curitiba, </w:t>
+      </w:r>
+      <w:r>
+        <w:rPr>
+          <w:rFonts w:ascii="Times New Roman" w:hAnsi="Times New Roman"/>
+        </w:rPr>
+        <w:t xml:space="preserve">PR. </w:t>
+      </w:r>
       <w:r>
         <w:rPr>
           <w:rFonts w:ascii="Times New Roman" w:hAnsi="Times New Roman"/>
           <w:szCs w:val="22"/>
         </w:rPr>
-        <w:t xml:space="preserve"> da Escola Municipal Paulo Freire, Curitiba, </w:t>
-      </w:r>
-      <w:r>
-        <w:rPr>
-          <w:rFonts w:ascii="Times New Roman" w:hAnsi="Times New Roman"/>
-        </w:rPr>
-        <w:t xml:space="preserve">PR. </w:t>
-      </w:r>
-      <w:r>
-        <w:rPr>
-          <w:rFonts w:ascii="Times New Roman" w:hAnsi="Times New Roman"/>
-          <w:szCs w:val="22"/>
-        </w:rPr>
         <w:t>xviepea</w:t>
       </w:r>
       <w:r>
@@ -3415,35 +2960,7 @@
         <w:rPr>
           <w:rFonts w:ascii="Times New Roman" w:hAnsi="Times New Roman"/>
         </w:rPr>
-        <w:t xml:space="preserve"> </w:t>
-      </w:r>
-      <w:proofErr w:type="spellStart"/>
-      <w:r>
-        <w:rPr>
-          <w:rFonts w:ascii="Times New Roman" w:hAnsi="Times New Roman"/>
-        </w:rPr>
-        <w:t>Profª</w:t>
-      </w:r>
-      <w:proofErr w:type="spellEnd"/>
-      <w:r>
-        <w:rPr>
-          <w:rFonts w:ascii="Times New Roman" w:hAnsi="Times New Roman"/>
-        </w:rPr>
-        <w:t xml:space="preserve"> </w:t>
-      </w:r>
-      <w:proofErr w:type="spellStart"/>
-      <w:r>
-        <w:rPr>
-          <w:rFonts w:ascii="Times New Roman" w:hAnsi="Times New Roman"/>
-        </w:rPr>
-        <w:t>Dr</w:t>
-      </w:r>
-      <w:proofErr w:type="spellEnd"/>
-      <w:r>
-        <w:rPr>
-          <w:rFonts w:ascii="Times New Roman" w:hAnsi="Times New Roman"/>
-        </w:rPr>
-        <w:t>ª do Departamento de Teoria e Prática de Ensino da UFPR, Curitiba, PR, educação@ufpr.br</w:t>
+        <w:t xml:space="preserve"> Profª Drª do Departamento de Teoria e Prática de Ensino da UFPR, Curitiba, PR, educação@ufpr.br</w:t>
       </w:r>
       <w:r>
         <w:t xml:space="preserve"> </w:t>
@@ -3479,7 +2996,7 @@
 </file>
 
 <file path=word/styles.xml><?xml version="1.0" encoding="utf-8"?>
-<w:styles xmlns:mc="http://schemas.openxmlformats.org/markup-compatibility/2006" xmlns:r="http://schemas.openxmlformats.org/officeDocument/2006/relationships" xmlns:w="http://schemas.openxmlformats.org/wordprocessingml/2006/main" xmlns:w14="http://schemas.microsoft.com/office/word/2010/wordml" xmlns:w15="http://schemas.microsoft.com/office/word/2012/wordml" xmlns:w16cex="http://schemas.microsoft.com/office/word/2018/wordml/cex" xmlns:w16cid="http://schemas.microsoft.com/office/word/2016/wordml/cid" xmlns:w16="http://schemas.microsoft.com/office/word/2018/wordml" xmlns:w16sdtdh="http://schemas.microsoft.com/office/word/2020/wordml/sdtdatahash" xmlns:w16se="http://schemas.microsoft.com/office/word/2015/wordml/symex" mc:Ignorable="w14 w15 w16se w16cid w16 w16cex w16sdtdh">
+<w:styles xmlns:mc="http://schemas.openxmlformats.org/markup-compatibility/2006" xmlns:r="http://schemas.openxmlformats.org/officeDocument/2006/relationships" xmlns:w="http://schemas.openxmlformats.org/wordprocessingml/2006/main" xmlns:w14="http://schemas.microsoft.com/office/word/2010/wordml" xmlns:w15="http://schemas.microsoft.com/office/word/2012/wordml" xmlns:w16cex="http://schemas.microsoft.com/office/word/2018/wordml/cex" xmlns:w16cid="http://schemas.microsoft.com/office/word/2016/wordml/cid" xmlns:w16="http://schemas.microsoft.com/office/word/2018/wordml" xmlns:w16se="http://schemas.microsoft.com/office/word/2015/wordml/symex" mc:Ignorable="w14 w15 w16se w16cid w16 w16cex">
   <w:docDefaults>
     <w:rPrDefault>
       <w:rPr>
@@ -3601,6 +3118,7 @@
     <w:lsdException w:name="HTML Sample" w:semiHidden="1" w:unhideWhenUsed="1"/>
     <w:lsdException w:name="HTML Typewriter" w:semiHidden="1" w:unhideWhenUsed="1"/>
     <w:lsdException w:name="HTML Variable" w:semiHidden="1" w:unhideWhenUsed="1"/>
+    <w:lsdException w:name="Normal Table" w:semiHidden="1" w:unhideWhenUsed="1"/>
     <w:lsdException w:name="annotation subject" w:semiHidden="1" w:unhideWhenUsed="1"/>
     <w:lsdException w:name="No List" w:semiHidden="1" w:unhideWhenUsed="1"/>
     <w:lsdException w:name="Outline List 1" w:semiHidden="1" w:unhideWhenUsed="1"/>
@@ -3647,8 +3165,10 @@
     <w:lsdException w:name="Table Subtle 2" w:semiHidden="1" w:unhideWhenUsed="1"/>
     <w:lsdException w:name="Table Web 1" w:semiHidden="1" w:unhideWhenUsed="1"/>
     <w:lsdException w:name="Table Web 2" w:semiHidden="1" w:unhideWhenUsed="1"/>
+    <w:lsdException w:name="Table Web 3" w:semiHidden="1" w:unhideWhenUsed="1"/>
     <w:lsdException w:name="Balloon Text" w:semiHidden="1" w:unhideWhenUsed="1"/>
     <w:lsdException w:name="Table Grid" w:uiPriority="59"/>
+    <w:lsdException w:name="Table Theme" w:semiHidden="1" w:unhideWhenUsed="1"/>
     <w:lsdException w:name="Placeholder Text" w:semiHidden="1"/>
     <w:lsdException w:name="No Spacing" w:uiPriority="1" w:qFormat="1"/>
     <w:lsdException w:name="Light Shading" w:uiPriority="60"/>
@@ -3874,6 +3394,28 @@
     <w:name w:val="Normal"/>
     <w:qFormat/>
   </w:style>
+  <w:style w:type="paragraph" w:styleId="Ttulo1">
+    <w:name w:val="heading 1"/>
+    <w:basedOn w:val="Normal"/>
+    <w:next w:val="Normal"/>
+    <w:link w:val="Ttulo1Char"/>
+    <w:uiPriority w:val="9"/>
+    <w:qFormat/>
+    <w:rsid w:val="00904CC5"/>
+    <w:pPr>
+      <w:keepNext/>
+      <w:keepLines/>
+      <w:spacing w:before="240" w:after="0" w:line="259" w:lineRule="auto"/>
+      <w:outlineLvl w:val="0"/>
+    </w:pPr>
+    <w:rPr>
+      <w:rFonts w:asciiTheme="majorHAnsi" w:eastAsiaTheme="majorEastAsia" w:hAnsiTheme="majorHAnsi" w:cstheme="majorBidi"/>
+      <w:color w:val="365F91" w:themeColor="accent1" w:themeShade="BF"/>
+      <w:sz w:val="32"/>
+      <w:szCs w:val="32"/>
+      <w:lang w:eastAsia="pt-BR"/>
+    </w:rPr>
+  </w:style>
   <w:style w:type="character" w:default="1" w:styleId="Fontepargpadro">
     <w:name w:val="Default Paragraph Font"/>
     <w:uiPriority w:val="1"/>
@@ -3954,6 +3496,28 @@
       <w:sz w:val="24"/>
       <w:szCs w:val="24"/>
     </w:rPr>
+  </w:style>
+  <w:style w:type="character" w:customStyle="1" w:styleId="Ttulo1Char">
+    <w:name w:val="Título 1 Char"/>
+    <w:basedOn w:val="Fontepargpadro"/>
+    <w:link w:val="Ttulo1"/>
+    <w:uiPriority w:val="9"/>
+    <w:rsid w:val="00904CC5"/>
+    <w:rPr>
+      <w:rFonts w:asciiTheme="majorHAnsi" w:eastAsiaTheme="majorEastAsia" w:hAnsiTheme="majorHAnsi" w:cstheme="majorBidi"/>
+      <w:color w:val="365F91" w:themeColor="accent1" w:themeShade="BF"/>
+      <w:sz w:val="32"/>
+      <w:szCs w:val="32"/>
+      <w:lang w:eastAsia="pt-BR"/>
+    </w:rPr>
+  </w:style>
+  <w:style w:type="paragraph" w:styleId="Bibliografia">
+    <w:name w:val="Bibliography"/>
+    <w:basedOn w:val="Normal"/>
+    <w:next w:val="Normal"/>
+    <w:uiPriority w:val="37"/>
+    <w:unhideWhenUsed/>
+    <w:rsid w:val="00904CC5"/>
   </w:style>
 </w:styles>
 </file>
@@ -4244,10 +3808,23 @@
 </file>
 
 <file path=customXml/item1.xml><?xml version="1.0" encoding="utf-8"?>
-<b:Sources xmlns:b="http://schemas.openxmlformats.org/officeDocument/2006/bibliography" xmlns="http://schemas.openxmlformats.org/officeDocument/2006/bibliography" SelectedStyle="\APASixthEditionOfficeOnline.xsl" StyleName="APA" Version="6"/>
+<p:properties xmlns:p="http://schemas.microsoft.com/office/2006/metadata/properties" xmlns:xsi="http://www.w3.org/2001/XMLSchema-instance" xmlns:pc="http://schemas.microsoft.com/office/infopath/2007/PartnerControls">
+  <documentManagement>
+    <Print xmlns="f9ac2227-4c2a-431e-a19f-8dbd39898c39" xsi:nil="true"/>
+  </documentManagement>
+</p:properties>
 </file>
 
 <file path=customXml/item2.xml><?xml version="1.0" encoding="utf-8"?>
+<?mso-contentType ?>
+<FormTemplates xmlns="http://schemas.microsoft.com/sharepoint/v3/contenttype/forms">
+  <Display>DocumentLibraryForm</Display>
+  <Edit>DocumentLibraryForm</Edit>
+  <New>DocumentLibraryForm</New>
+</FormTemplates>
+</file>
+
+<file path=customXml/item3.xml><?xml version="1.0" encoding="utf-8"?>
 <ct:contentTypeSchema xmlns:ct="http://schemas.microsoft.com/office/2006/metadata/contentType" xmlns:ma="http://schemas.microsoft.com/office/2006/metadata/properties/metaAttributes" ct:_="" ma:_="" ma:contentTypeName="Documento" ma:contentTypeID="0x01010053A5CDB753ED6B4E836F94BDD90BC492" ma:contentTypeVersion="13" ma:contentTypeDescription="Crie um novo documento." ma:contentTypeScope="" ma:versionID="86a95f5d3b77fcd96092e3e19d128c62">
   <xsd:schema xmlns:xsd="http://www.w3.org/2001/XMLSchema" xmlns:xs="http://www.w3.org/2001/XMLSchema" xmlns:p="http://schemas.microsoft.com/office/2006/metadata/properties" xmlns:ns2="f9ac2227-4c2a-431e-a19f-8dbd39898c39" xmlns:ns3="c4d5d483-d47a-48bd-9ab3-97779c6f7dc9" targetNamespace="http://schemas.microsoft.com/office/2006/metadata/properties" ma:root="true" ma:fieldsID="526b4fc3c9c8125fe8911ae6aa74023f" ns2:_="" ns3:_="">
     <xsd:import namespace="f9ac2227-4c2a-431e-a19f-8dbd39898c39"/>
@@ -4470,39 +4047,75 @@
 </ct:contentTypeSchema>
 </file>
 
-<file path=customXml/item3.xml><?xml version="1.0" encoding="utf-8"?>
-<?mso-contentType ?>
-<FormTemplates xmlns="http://schemas.microsoft.com/sharepoint/v3/contenttype/forms">
-  <Display>DocumentLibraryForm</Display>
-  <Edit>DocumentLibraryForm</Edit>
-  <New>DocumentLibraryForm</New>
-</FormTemplates>
-</file>
-
 <file path=customXml/item4.xml><?xml version="1.0" encoding="utf-8"?>
-<p:properties xmlns:p="http://schemas.microsoft.com/office/2006/metadata/properties" xmlns:xsi="http://www.w3.org/2001/XMLSchema-instance" xmlns:pc="http://schemas.microsoft.com/office/infopath/2007/PartnerControls">
-  <documentManagement>
-    <Print xmlns="f9ac2227-4c2a-431e-a19f-8dbd39898c39" xsi:nil="true"/>
-  </documentManagement>
-</p:properties>
+<b:Sources xmlns:b="http://schemas.openxmlformats.org/officeDocument/2006/bibliography" xmlns="http://schemas.openxmlformats.org/officeDocument/2006/bibliography" SelectedStyle="\APASixthEditionOfficeOnline.xsl" StyleName="APA" Version="6">
+  <b:Source>
+    <b:Tag>htt</b:Tag>
+    <b:SourceType>InternetSite</b:SourceType>
+    <b:Guid>{90DABBCE-5BF9-4FED-A095-24647A9862F4}</b:Guid>
+    <b:URL>http://www.mlaureano.org/aulas_material/gst/apostila_versao_20.pdf</b:URL>
+    <b:Author>
+      <b:Author>
+        <b:NameList>
+          <b:Person>
+            <b:Last>informação.</b:Last>
+            <b:First>LAUREANO</b:First>
+            <b:Middle>M. A. P. Gestão de segurança da</b:Middle>
+          </b:Person>
+        </b:NameList>
+      </b:Author>
+    </b:Author>
+    <b:Year>2015</b:Year>
+    <b:YearAccessed>2021</b:YearAccessed>
+    <b:Title>LAUREANO M. A. P. Gestão de segurança da informação. Disponível em </b:Title>
+    <b:MonthAccessed>Maio</b:MonthAccessed>
+    <b:DayAccessed>23</b:DayAccessed>
+    <b:RefOrder>1</b:RefOrder>
+  </b:Source>
+</b:Sources>
 </file>
 
 <file path=customXml/itemProps1.xml><?xml version="1.0" encoding="utf-8"?>
-<ds:datastoreItem xmlns:ds="http://schemas.openxmlformats.org/officeDocument/2006/customXml" ds:itemID="{FAD34390-2C0A-48FA-8BA3-EB56DCC2C272}">
+<ds:datastoreItem xmlns:ds="http://schemas.openxmlformats.org/officeDocument/2006/customXml" ds:itemID="{349F5430-975D-48A2-920C-92B6AE9AE07A}">
   <ds:schemaRefs>
-    <ds:schemaRef ds:uri="http://schemas.openxmlformats.org/officeDocument/2006/bibliography"/>
+    <ds:schemaRef ds:uri="http://schemas.microsoft.com/office/2006/metadata/properties"/>
+    <ds:schemaRef ds:uri="http://schemas.microsoft.com/office/infopath/2007/PartnerControls"/>
+    <ds:schemaRef ds:uri="f9ac2227-4c2a-431e-a19f-8dbd39898c39"/>
   </ds:schemaRefs>
 </ds:datastoreItem>
 </file>
 
 <file path=customXml/itemProps2.xml><?xml version="1.0" encoding="utf-8"?>
-<ds:datastoreItem xmlns:ds="http://schemas.openxmlformats.org/officeDocument/2006/customXml" ds:itemID="{3FECEAF1-FEA5-4147-B4B1-B62DCDAF94B7}"/>
+<ds:datastoreItem xmlns:ds="http://schemas.openxmlformats.org/officeDocument/2006/customXml" ds:itemID="{1E3EBFBC-3A97-49B4-8816-1084317491BE}">
+  <ds:schemaRefs>
+    <ds:schemaRef ds:uri="http://schemas.microsoft.com/sharepoint/v3/contenttype/forms"/>
+  </ds:schemaRefs>
+</ds:datastoreItem>
 </file>
 
 <file path=customXml/itemProps3.xml><?xml version="1.0" encoding="utf-8"?>
-<ds:datastoreItem xmlns:ds="http://schemas.openxmlformats.org/officeDocument/2006/customXml" ds:itemID="{1E3EBFBC-3A97-49B4-8816-1084317491BE}"/>
+<ds:datastoreItem xmlns:ds="http://schemas.openxmlformats.org/officeDocument/2006/customXml" ds:itemID="{3FECEAF1-FEA5-4147-B4B1-B62DCDAF94B7}">
+  <ds:schemaRefs>
+    <ds:schemaRef ds:uri="http://schemas.microsoft.com/office/2006/metadata/contentType"/>
+    <ds:schemaRef ds:uri="http://schemas.microsoft.com/office/2006/metadata/properties/metaAttributes"/>
+    <ds:schemaRef ds:uri="http://www.w3.org/2001/XMLSchema"/>
+    <ds:schemaRef ds:uri="http://schemas.microsoft.com/office/2006/metadata/properties"/>
+    <ds:schemaRef ds:uri="f9ac2227-4c2a-431e-a19f-8dbd39898c39"/>
+    <ds:schemaRef ds:uri="c4d5d483-d47a-48bd-9ab3-97779c6f7dc9"/>
+    <ds:schemaRef ds:uri="http://schemas.microsoft.com/office/2006/documentManagement/types"/>
+    <ds:schemaRef ds:uri="http://schemas.microsoft.com/office/infopath/2007/PartnerControls"/>
+    <ds:schemaRef ds:uri="http://schemas.openxmlformats.org/package/2006/metadata/core-properties"/>
+    <ds:schemaRef ds:uri="http://purl.org/dc/elements/1.1/"/>
+    <ds:schemaRef ds:uri="http://purl.org/dc/terms/"/>
+    <ds:schemaRef ds:uri="http://schemas.microsoft.com/internal/obd"/>
+  </ds:schemaRefs>
+</ds:datastoreItem>
 </file>
 
 <file path=customXml/itemProps4.xml><?xml version="1.0" encoding="utf-8"?>
-<ds:datastoreItem xmlns:ds="http://schemas.openxmlformats.org/officeDocument/2006/customXml" ds:itemID="{349F5430-975D-48A2-920C-92B6AE9AE07A}"/>
+<ds:datastoreItem xmlns:ds="http://schemas.openxmlformats.org/officeDocument/2006/customXml" ds:itemID="{73F6B184-07E7-48A0-9DA4-C7440D027B87}">
+  <ds:schemaRefs>
+    <ds:schemaRef ds:uri="http://schemas.openxmlformats.org/officeDocument/2006/bibliography"/>
+  </ds:schemaRefs>
+</ds:datastoreItem>
 </file>
</xml_diff>

<commit_message>
Add pasta imagem, alterado readme e Add introdução no artigo
</commit_message>
<xml_diff>
--- a/Paper_2021_Git&GitHub.docx
+++ b/Paper_2021_Git&GitHub.docx
@@ -177,10 +177,19 @@
       </w:pPr>
       <w:r>
         <w:rPr>
-          <w:rFonts w:ascii="Times New Roman" w:eastAsia="Times New Roman" w:hAnsi="Times New Roman" w:cs="Times New Roman"/>
-          <w:lang w:eastAsia="pt-BR"/>
-        </w:rPr>
-        <w:t>Gustavo</w:t>
+          <w:rFonts w:ascii="Segoe UI" w:hAnsi="Segoe UI" w:cs="Segoe UI"/>
+          <w:color w:val="24292F"/>
+          <w:shd w:val="clear" w:color="auto" w:fill="FFFFFF"/>
+        </w:rPr>
+        <w:t>Gustavo Martins Pinheiro</w:t>
+      </w:r>
+      <w:r>
+        <w:rPr>
+          <w:rFonts w:ascii="Times New Roman" w:eastAsia="Times New Roman" w:hAnsi="Times New Roman" w:cs="Times New Roman"/>
+          <w:vertAlign w:val="superscript"/>
+          <w:lang w:eastAsia="pt-BR"/>
+        </w:rPr>
+        <w:t xml:space="preserve"> </w:t>
       </w:r>
       <w:r>
         <w:rPr>
@@ -761,22 +770,34 @@
         <w:rPr>
           <w:rFonts w:ascii="Times New Roman" w:eastAsia="Times New Roman" w:hAnsi="Times New Roman" w:cs="Times New Roman"/>
           <w:b/>
-          <w:sz w:val="24"/>
-          <w:szCs w:val="24"/>
-          <w:lang w:eastAsia="pt-BR"/>
-        </w:rPr>
-        <w:t>(Item obrigatório)</w:t>
-      </w:r>
-      <w:r>
-        <w:rPr>
-          <w:rFonts w:ascii="Times New Roman" w:eastAsia="Times New Roman" w:hAnsi="Times New Roman" w:cs="Times New Roman"/>
-          <w:b/>
           <w:smallCaps/>
           <w:sz w:val="24"/>
           <w:szCs w:val="24"/>
           <w:lang w:eastAsia="pt-BR"/>
         </w:rPr>
-        <w:t xml:space="preserve"> - TÍTULOS DOS TÓPICOS (Times new roman, tamanho 12 - Espaçamento 1,5, negrito)</w:t>
+        <w:t>–</w:t>
+      </w:r>
+      <w:r>
+        <w:rPr>
+          <w:rFonts w:ascii="Times New Roman" w:eastAsia="Times New Roman" w:hAnsi="Times New Roman" w:cs="Times New Roman"/>
+          <w:b/>
+          <w:smallCaps/>
+          <w:sz w:val="24"/>
+          <w:szCs w:val="24"/>
+          <w:lang w:eastAsia="pt-BR"/>
+        </w:rPr>
+        <w:t xml:space="preserve"> </w:t>
+      </w:r>
+      <w:r>
+        <w:rPr>
+          <w:rFonts w:ascii="Times New Roman" w:eastAsia="Times New Roman" w:hAnsi="Times New Roman" w:cs="Times New Roman"/>
+          <w:b/>
+          <w:smallCaps/>
+          <w:sz w:val="24"/>
+          <w:szCs w:val="24"/>
+          <w:lang w:eastAsia="pt-BR"/>
+        </w:rPr>
+        <w:t>breve história do git</w:t>
       </w:r>
     </w:p>
     <w:p>
@@ -828,7 +849,45 @@
           <w:szCs w:val="20"/>
           <w:lang w:eastAsia="pt-BR"/>
         </w:rPr>
-        <w:t>A introdução de um artigo científico leva ao público de interesse um panorama geral daquilo que está sendo estudado, com um começo, meio e fim. Deve ser embasado por autores de referência da área. Normalmente finaliza-se com a apresentação geral do objetivo a ser alcançado pela pesquisa.</w:t>
+        <w:t>Git ferramenta que desde seu surgimento em 2005 vem se tornando indispensável dentro e fora de grandes empresas e para uma categoria em especial</w:t>
+      </w:r>
+      <w:r>
+        <w:rPr>
+          <w:rFonts w:ascii="Times New Roman" w:eastAsia="Times New Roman" w:hAnsi="Times New Roman" w:cs="Times New Roman"/>
+          <w:sz w:val="24"/>
+          <w:szCs w:val="20"/>
+          <w:lang w:eastAsia="pt-BR"/>
+        </w:rPr>
+        <w:t xml:space="preserve"> a nível global os Devs, mas afinal o que é </w:t>
+      </w:r>
+      <w:proofErr w:type="gramStart"/>
+      <w:r>
+        <w:rPr>
+          <w:rFonts w:ascii="Times New Roman" w:eastAsia="Times New Roman" w:hAnsi="Times New Roman" w:cs="Times New Roman"/>
+          <w:sz w:val="24"/>
+          <w:szCs w:val="20"/>
+          <w:lang w:eastAsia="pt-BR"/>
+        </w:rPr>
+        <w:t>Git ?</w:t>
+      </w:r>
+      <w:proofErr w:type="gramEnd"/>
+      <w:r>
+        <w:rPr>
+          <w:rFonts w:ascii="Times New Roman" w:eastAsia="Times New Roman" w:hAnsi="Times New Roman" w:cs="Times New Roman"/>
+          <w:sz w:val="24"/>
+          <w:szCs w:val="20"/>
+          <w:lang w:eastAsia="pt-BR"/>
+        </w:rPr>
+        <w:t>, Nada mais nada mesmo que um Controlador de Versões</w:t>
+      </w:r>
+      <w:r>
+        <w:rPr>
+          <w:rFonts w:ascii="Times New Roman" w:eastAsia="Times New Roman" w:hAnsi="Times New Roman" w:cs="Times New Roman"/>
+          <w:sz w:val="24"/>
+          <w:szCs w:val="20"/>
+          <w:lang w:eastAsia="pt-BR"/>
+        </w:rPr>
+        <w:t>.</w:t>
       </w:r>
     </w:p>
     <w:p>
@@ -1227,17 +1286,7 @@
           <w:szCs w:val="20"/>
           <w:lang w:eastAsia="pt-BR"/>
         </w:rPr>
-        <w:t xml:space="preserve">Texto (Times New Roman - tamanho 12 - Espaçamento 1,5); Texto (Times New Roman - tamanho 12 - Espaçamento 1,5); Texto (Times New Roman - tamanho 12 - </w:t>
-      </w:r>
-      <w:r>
-        <w:rPr>
-          <w:rFonts w:ascii="Times New Roman" w:eastAsia="Times New Roman" w:hAnsi="Times New Roman" w:cs="Times New Roman"/>
-          <w:sz w:val="24"/>
-          <w:szCs w:val="20"/>
-          <w:lang w:eastAsia="pt-BR"/>
-        </w:rPr>
-        <w:lastRenderedPageBreak/>
-        <w:t>Espaçamento 1,5); Texto (Times New Roman - tamanho 12 - Espaçamento 1,5); Texto (Times New Roman).</w:t>
+        <w:t>Texto (Times New Roman - tamanho 12 - Espaçamento 1,5); Texto (Times New Roman - tamanho 12 - Espaçamento 1,5); Texto (Times New Roman - tamanho 12 - Espaçamento 1,5); Texto (Times New Roman - tamanho 12 - Espaçamento 1,5); Texto (Times New Roman).</w:t>
       </w:r>
     </w:p>
     <w:p>
@@ -1290,6 +1339,7 @@
           <w:szCs w:val="24"/>
           <w:lang w:eastAsia="pt-BR"/>
         </w:rPr>
+        <w:lastRenderedPageBreak/>
         <w:t xml:space="preserve">REFERENCIAL TEÓRICO OU JUSTIFICATIVA </w:t>
       </w:r>
       <w:r>
@@ -1491,7 +1541,27 @@
           <w:szCs w:val="20"/>
           <w:lang w:eastAsia="pt-BR"/>
         </w:rPr>
-        <w:t>A metodologia ou material e métodos é como será alcançado os objetivos propostos no projeto de pesquisa. É o caminho ou a técnica a ser executada. Pode-se ter nesse item a descrição da área de estudos, o processo de obtenção dos dados, a tipologia da pesquisa, quais ferramentas estatísticas serão utilizadas para tratamento da informação, softwares utilizados para geração de mapas e obtenção de resultados e assim por diante. Muitas vezes opta-se pela replicação de um determinada experimento, já realizado por outro pesquisador. Dessa forma, a referência ao autor é fundamental.</w:t>
+        <w:t xml:space="preserve">A metodologia ou material e métodos é como será alcançado os objetivos propostos no projeto de pesquisa. É o caminho ou a técnica a ser executada. Pode-se ter nesse item a descrição da área de estudos, o processo de obtenção dos dados, a tipologia da pesquisa, quais ferramentas estatísticas serão utilizadas para tratamento da informação, softwares utilizados para geração de mapas e obtenção de resultados e assim por diante. Muitas vezes opta-se pela replicação de um </w:t>
+      </w:r>
+      <w:proofErr w:type="gramStart"/>
+      <w:r>
+        <w:rPr>
+          <w:rFonts w:ascii="Times New Roman" w:eastAsia="Times New Roman" w:hAnsi="Times New Roman" w:cs="Times New Roman"/>
+          <w:sz w:val="24"/>
+          <w:szCs w:val="20"/>
+          <w:lang w:eastAsia="pt-BR"/>
+        </w:rPr>
+        <w:t>determinada experimento</w:t>
+      </w:r>
+      <w:proofErr w:type="gramEnd"/>
+      <w:r>
+        <w:rPr>
+          <w:rFonts w:ascii="Times New Roman" w:eastAsia="Times New Roman" w:hAnsi="Times New Roman" w:cs="Times New Roman"/>
+          <w:sz w:val="24"/>
+          <w:szCs w:val="20"/>
+          <w:lang w:eastAsia="pt-BR"/>
+        </w:rPr>
+        <w:t>, já realizado por outro pesquisador. Dessa forma, a referência ao autor é fundamental.</w:t>
       </w:r>
     </w:p>
     <w:p>
@@ -1640,7 +1710,7 @@
           <w:szCs w:val="20"/>
           <w:lang w:eastAsia="pt-BR"/>
         </w:rPr>
-        <w:t xml:space="preserve">Os resultados e discussão podem vir juntos, ou ainda separados em tópicos distintos. Os resultados apresentam de forma clara e objetiva os resultados observados pela pesquisa. E esse podem ser apresentados na forma de números percentuais, testes estatísticos, gráficos, figuras e tabelas, ou ainda, qualquer formato que o pesquisador julgue pertinente. Consta ainda descrição objetiva das observações feitas. Quando a discussão está em um mesmo item ou tópico, após a apresentação dos resultados de uma </w:t>
+        <w:t xml:space="preserve">Os resultados e discussão podem vir juntos, ou ainda separados em tópicos distintos. Os resultados apresentam de forma clara e objetiva os resultados observados pela pesquisa. E esse podem ser apresentados na forma de números percentuais, testes estatísticos, gráficos, figuras e tabelas, ou ainda, qualquer formato que o pesquisador julgue pertinente. Consta ainda descrição objetiva das observações feitas. Quando a discussão está em um mesmo item ou tópico, após a apresentação dos resultados de uma parte da pesquisa, na sequência, discute-se a observação feita, através da comparação com os resultados obtidos em outras pesquisas publicadas em artigos diversos ou livros. Obviamente todos os autores precisam ser citados no texto e posteriormente nas </w:t>
       </w:r>
       <w:r>
         <w:rPr>
@@ -1650,7 +1720,7 @@
           <w:lang w:eastAsia="pt-BR"/>
         </w:rPr>
         <w:lastRenderedPageBreak/>
-        <w:t>parte da pesquisa, na sequência, discute-se a observação feita, através da comparação com os resultados obtidos em outras pesquisas publicadas em artigos diversos ou livros. Obviamente todos os autores precisam ser citados no texto e posteriormente nas referências, as obras precisam estar listadas. Caso a discussão venha em um tópico separado dos resultados, a discussão dos resultados obtidos vem na mesma sequência da apresentação dos resultados, para tornar mais claro o entendimento.</w:t>
+        <w:t>referências, as obras precisam estar listadas. Caso a discussão venha em um tópico separado dos resultados, a discussão dos resultados obtidos vem na mesma sequência da apresentação dos resultados, para tornar mais claro o entendimento.</w:t>
       </w:r>
     </w:p>
     <w:p>
@@ -2147,7 +2217,6 @@
           <w:szCs w:val="24"/>
           <w:lang w:eastAsia="pt-BR"/>
         </w:rPr>
-        <w:lastRenderedPageBreak/>
         <w:t xml:space="preserve">SOBRENOME, Nome. Título do artigo. </w:t>
       </w:r>
       <w:r>
@@ -3808,23 +3877,34 @@
 </file>
 
 <file path=customXml/item1.xml><?xml version="1.0" encoding="utf-8"?>
-<p:properties xmlns:p="http://schemas.microsoft.com/office/2006/metadata/properties" xmlns:xsi="http://www.w3.org/2001/XMLSchema-instance" xmlns:pc="http://schemas.microsoft.com/office/infopath/2007/PartnerControls">
-  <documentManagement>
-    <Print xmlns="f9ac2227-4c2a-431e-a19f-8dbd39898c39" xsi:nil="true"/>
-  </documentManagement>
-</p:properties>
+<b:Sources xmlns:b="http://schemas.openxmlformats.org/officeDocument/2006/bibliography" xmlns="http://schemas.openxmlformats.org/officeDocument/2006/bibliography" SelectedStyle="\APASixthEditionOfficeOnline.xsl" StyleName="APA" Version="6">
+  <b:Source>
+    <b:Tag>htt</b:Tag>
+    <b:SourceType>InternetSite</b:SourceType>
+    <b:Guid>{90DABBCE-5BF9-4FED-A095-24647A9862F4}</b:Guid>
+    <b:URL>http://www.mlaureano.org/aulas_material/gst/apostila_versao_20.pdf</b:URL>
+    <b:Author>
+      <b:Author>
+        <b:NameList>
+          <b:Person>
+            <b:Last>informação.</b:Last>
+            <b:First>LAUREANO</b:First>
+            <b:Middle>M. A. P. Gestão de segurança da</b:Middle>
+          </b:Person>
+        </b:NameList>
+      </b:Author>
+    </b:Author>
+    <b:Year>2015</b:Year>
+    <b:YearAccessed>2021</b:YearAccessed>
+    <b:Title>LAUREANO M. A. P. Gestão de segurança da informação. Disponível em </b:Title>
+    <b:MonthAccessed>Maio</b:MonthAccessed>
+    <b:DayAccessed>23</b:DayAccessed>
+    <b:RefOrder>1</b:RefOrder>
+  </b:Source>
+</b:Sources>
 </file>
 
 <file path=customXml/item2.xml><?xml version="1.0" encoding="utf-8"?>
-<?mso-contentType ?>
-<FormTemplates xmlns="http://schemas.microsoft.com/sharepoint/v3/contenttype/forms">
-  <Display>DocumentLibraryForm</Display>
-  <Edit>DocumentLibraryForm</Edit>
-  <New>DocumentLibraryForm</New>
-</FormTemplates>
-</file>
-
-<file path=customXml/item3.xml><?xml version="1.0" encoding="utf-8"?>
 <ct:contentTypeSchema xmlns:ct="http://schemas.microsoft.com/office/2006/metadata/contentType" xmlns:ma="http://schemas.microsoft.com/office/2006/metadata/properties/metaAttributes" ct:_="" ma:_="" ma:contentTypeName="Documento" ma:contentTypeID="0x01010053A5CDB753ED6B4E836F94BDD90BC492" ma:contentTypeVersion="13" ma:contentTypeDescription="Crie um novo documento." ma:contentTypeScope="" ma:versionID="86a95f5d3b77fcd96092e3e19d128c62">
   <xsd:schema xmlns:xsd="http://www.w3.org/2001/XMLSchema" xmlns:xs="http://www.w3.org/2001/XMLSchema" xmlns:p="http://schemas.microsoft.com/office/2006/metadata/properties" xmlns:ns2="f9ac2227-4c2a-431e-a19f-8dbd39898c39" xmlns:ns3="c4d5d483-d47a-48bd-9ab3-97779c6f7dc9" targetNamespace="http://schemas.microsoft.com/office/2006/metadata/properties" ma:root="true" ma:fieldsID="526b4fc3c9c8125fe8911ae6aa74023f" ns2:_="" ns3:_="">
     <xsd:import namespace="f9ac2227-4c2a-431e-a19f-8dbd39898c39"/>
@@ -4047,53 +4127,32 @@
 </ct:contentTypeSchema>
 </file>
 
+<file path=customXml/item3.xml><?xml version="1.0" encoding="utf-8"?>
+<?mso-contentType ?>
+<FormTemplates xmlns="http://schemas.microsoft.com/sharepoint/v3/contenttype/forms">
+  <Display>DocumentLibraryForm</Display>
+  <Edit>DocumentLibraryForm</Edit>
+  <New>DocumentLibraryForm</New>
+</FormTemplates>
+</file>
+
 <file path=customXml/item4.xml><?xml version="1.0" encoding="utf-8"?>
-<b:Sources xmlns:b="http://schemas.openxmlformats.org/officeDocument/2006/bibliography" xmlns="http://schemas.openxmlformats.org/officeDocument/2006/bibliography" SelectedStyle="\APASixthEditionOfficeOnline.xsl" StyleName="APA" Version="6">
-  <b:Source>
-    <b:Tag>htt</b:Tag>
-    <b:SourceType>InternetSite</b:SourceType>
-    <b:Guid>{90DABBCE-5BF9-4FED-A095-24647A9862F4}</b:Guid>
-    <b:URL>http://www.mlaureano.org/aulas_material/gst/apostila_versao_20.pdf</b:URL>
-    <b:Author>
-      <b:Author>
-        <b:NameList>
-          <b:Person>
-            <b:Last>informação.</b:Last>
-            <b:First>LAUREANO</b:First>
-            <b:Middle>M. A. P. Gestão de segurança da</b:Middle>
-          </b:Person>
-        </b:NameList>
-      </b:Author>
-    </b:Author>
-    <b:Year>2015</b:Year>
-    <b:YearAccessed>2021</b:YearAccessed>
-    <b:Title>LAUREANO M. A. P. Gestão de segurança da informação. Disponível em </b:Title>
-    <b:MonthAccessed>Maio</b:MonthAccessed>
-    <b:DayAccessed>23</b:DayAccessed>
-    <b:RefOrder>1</b:RefOrder>
-  </b:Source>
-</b:Sources>
+<p:properties xmlns:p="http://schemas.microsoft.com/office/2006/metadata/properties" xmlns:xsi="http://www.w3.org/2001/XMLSchema-instance" xmlns:pc="http://schemas.microsoft.com/office/infopath/2007/PartnerControls">
+  <documentManagement>
+    <Print xmlns="f9ac2227-4c2a-431e-a19f-8dbd39898c39" xsi:nil="true"/>
+  </documentManagement>
+</p:properties>
 </file>
 
 <file path=customXml/itemProps1.xml><?xml version="1.0" encoding="utf-8"?>
-<ds:datastoreItem xmlns:ds="http://schemas.openxmlformats.org/officeDocument/2006/customXml" ds:itemID="{349F5430-975D-48A2-920C-92B6AE9AE07A}">
+<ds:datastoreItem xmlns:ds="http://schemas.openxmlformats.org/officeDocument/2006/customXml" ds:itemID="{73F6B184-07E7-48A0-9DA4-C7440D027B87}">
   <ds:schemaRefs>
-    <ds:schemaRef ds:uri="http://schemas.microsoft.com/office/2006/metadata/properties"/>
-    <ds:schemaRef ds:uri="http://schemas.microsoft.com/office/infopath/2007/PartnerControls"/>
-    <ds:schemaRef ds:uri="f9ac2227-4c2a-431e-a19f-8dbd39898c39"/>
+    <ds:schemaRef ds:uri="http://schemas.openxmlformats.org/officeDocument/2006/bibliography"/>
   </ds:schemaRefs>
 </ds:datastoreItem>
 </file>
 
 <file path=customXml/itemProps2.xml><?xml version="1.0" encoding="utf-8"?>
-<ds:datastoreItem xmlns:ds="http://schemas.openxmlformats.org/officeDocument/2006/customXml" ds:itemID="{1E3EBFBC-3A97-49B4-8816-1084317491BE}">
-  <ds:schemaRefs>
-    <ds:schemaRef ds:uri="http://schemas.microsoft.com/sharepoint/v3/contenttype/forms"/>
-  </ds:schemaRefs>
-</ds:datastoreItem>
-</file>
-
-<file path=customXml/itemProps3.xml><?xml version="1.0" encoding="utf-8"?>
 <ds:datastoreItem xmlns:ds="http://schemas.openxmlformats.org/officeDocument/2006/customXml" ds:itemID="{3FECEAF1-FEA5-4147-B4B1-B62DCDAF94B7}">
   <ds:schemaRefs>
     <ds:schemaRef ds:uri="http://schemas.microsoft.com/office/2006/metadata/contentType"/>
@@ -4112,10 +4171,20 @@
 </ds:datastoreItem>
 </file>
 
+<file path=customXml/itemProps3.xml><?xml version="1.0" encoding="utf-8"?>
+<ds:datastoreItem xmlns:ds="http://schemas.openxmlformats.org/officeDocument/2006/customXml" ds:itemID="{1E3EBFBC-3A97-49B4-8816-1084317491BE}">
+  <ds:schemaRefs>
+    <ds:schemaRef ds:uri="http://schemas.microsoft.com/sharepoint/v3/contenttype/forms"/>
+  </ds:schemaRefs>
+</ds:datastoreItem>
+</file>
+
 <file path=customXml/itemProps4.xml><?xml version="1.0" encoding="utf-8"?>
-<ds:datastoreItem xmlns:ds="http://schemas.openxmlformats.org/officeDocument/2006/customXml" ds:itemID="{73F6B184-07E7-48A0-9DA4-C7440D027B87}">
+<ds:datastoreItem xmlns:ds="http://schemas.openxmlformats.org/officeDocument/2006/customXml" ds:itemID="{349F5430-975D-48A2-920C-92B6AE9AE07A}">
   <ds:schemaRefs>
-    <ds:schemaRef ds:uri="http://schemas.openxmlformats.org/officeDocument/2006/bibliography"/>
+    <ds:schemaRef ds:uri="http://schemas.microsoft.com/office/2006/metadata/properties"/>
+    <ds:schemaRef ds:uri="http://schemas.microsoft.com/office/infopath/2007/PartnerControls"/>
+    <ds:schemaRef ds:uri="f9ac2227-4c2a-431e-a19f-8dbd39898c39"/>
   </ds:schemaRefs>
 </ds:datastoreItem>
 </file>
</xml_diff>